<commit_message>
updating with the most up-to-date version of the doc
</commit_message>
<xml_diff>
--- a/Attribute_CreationV2.3_80614.docx
+++ b/Attribute_CreationV2.3_80614.docx
@@ -473,7 +473,7 @@
           <w:szCs w:val="28"/>
           <w:u w:color="7F7F7F"/>
         </w:rPr>
-        <w:t>07</w:t>
+        <w:t>21</w:t>
       </w:r>
       <w:r>
         <w:rPr>
@@ -544,7 +544,7 @@
           <w:u w:color="7F7F7F"/>
           <w:lang w:val="de-DE"/>
         </w:rPr>
-        <w:t>3</w:t>
+        <w:t>4</w:t>
       </w:r>
     </w:p>
     <w:p>
@@ -1294,8 +1294,16 @@
           <w:p>
             <w:pPr>
               <w:jc w:val="center"/>
+              <w:rPr>
+                <w:sz w:val="20"/>
+                <w:szCs w:val="20"/>
+              </w:rPr>
             </w:pPr>
             <w:r>
+              <w:rPr>
+                <w:sz w:val="20"/>
+                <w:szCs w:val="20"/>
+              </w:rPr>
               <w:t>2.3</w:t>
             </w:r>
           </w:p>
@@ -1394,7 +1402,25 @@
           <w:p>
             <w:pPr>
               <w:jc w:val="center"/>
+              <w:rPr>
+                <w:sz w:val="20"/>
+                <w:szCs w:val="20"/>
+              </w:rPr>
             </w:pPr>
+            <w:r>
+              <w:rPr>
+                <w:sz w:val="20"/>
+                <w:szCs w:val="20"/>
+              </w:rPr>
+              <w:t>08.21</w:t>
+            </w:r>
+            <w:r>
+              <w:rPr>
+                <w:sz w:val="20"/>
+                <w:szCs w:val="20"/>
+              </w:rPr>
+              <w:t>.14</w:t>
+            </w:r>
           </w:p>
         </w:tc>
         <w:tc>
@@ -1417,7 +1443,18 @@
           <w:p>
             <w:pPr>
               <w:jc w:val="center"/>
+              <w:rPr>
+                <w:sz w:val="20"/>
+                <w:szCs w:val="20"/>
+              </w:rPr>
             </w:pPr>
+            <w:r>
+              <w:rPr>
+                <w:sz w:val="20"/>
+                <w:szCs w:val="20"/>
+              </w:rPr>
+              <w:t>2.4</w:t>
+            </w:r>
           </w:p>
         </w:tc>
         <w:tc>
@@ -1440,7 +1477,25 @@
           <w:p>
             <w:pPr>
               <w:jc w:val="center"/>
+              <w:rPr>
+                <w:sz w:val="20"/>
+                <w:szCs w:val="20"/>
+              </w:rPr>
             </w:pPr>
+            <w:r>
+              <w:rPr>
+                <w:sz w:val="20"/>
+                <w:szCs w:val="20"/>
+              </w:rPr>
+              <w:t>Defines ownership of each task</w:t>
+            </w:r>
+            <w:r>
+              <w:rPr>
+                <w:sz w:val="20"/>
+                <w:szCs w:val="20"/>
+              </w:rPr>
+              <w:t xml:space="preserve"> + Attribute submission form</w:t>
+            </w:r>
           </w:p>
         </w:tc>
         <w:tc>
@@ -1463,7 +1518,18 @@
           <w:p>
             <w:pPr>
               <w:jc w:val="center"/>
+              <w:rPr>
+                <w:sz w:val="20"/>
+                <w:szCs w:val="20"/>
+              </w:rPr>
             </w:pPr>
+            <w:r>
+              <w:rPr>
+                <w:sz w:val="20"/>
+                <w:szCs w:val="20"/>
+              </w:rPr>
+              <w:t>Giann Wilkerson</w:t>
+            </w:r>
           </w:p>
         </w:tc>
       </w:tr>
@@ -1875,8 +1941,21 @@
     </w:p>
     <w:p>
       <w:pPr>
+        <w:pStyle w:val="Heading1"/>
+        <w:rPr>
+          <w:rFonts w:eastAsia="Calibri"/>
+        </w:rPr>
+      </w:pPr>
+      <w:r>
+        <w:rPr>
+          <w:rFonts w:eastAsia="Calibri"/>
+        </w:rPr>
+        <w:t>Key</w:t>
+      </w:r>
+    </w:p>
+    <w:p>
+      <w:pPr>
         <w:pStyle w:val="Body"/>
-        <w:jc w:val="center"/>
         <w:rPr>
           <w:rFonts w:ascii="Calibri" w:eastAsia="Calibri" w:hAnsi="Calibri" w:cs="Calibri"/>
           <w:caps/>
@@ -1888,7 +1967,6 @@
     <w:p>
       <w:pPr>
         <w:pStyle w:val="Body"/>
-        <w:jc w:val="center"/>
         <w:rPr>
           <w:rFonts w:ascii="Calibri" w:eastAsia="Calibri" w:hAnsi="Calibri" w:cs="Calibri"/>
           <w:caps/>
@@ -1896,28 +1974,203 @@
           <w:szCs w:val="22"/>
         </w:rPr>
       </w:pPr>
-    </w:p>
-    <w:p>
-      <w:pPr>
-        <w:pStyle w:val="Body"/>
+      <w:r>
         <w:rPr>
           <w:rFonts w:ascii="Calibri" w:eastAsia="Calibri" w:hAnsi="Calibri" w:cs="Calibri"/>
           <w:caps/>
           <w:sz w:val="22"/>
           <w:szCs w:val="22"/>
         </w:rPr>
-      </w:pPr>
+        <w:t xml:space="preserve">[CARS]  </w:t>
+      </w:r>
+      <w:proofErr w:type="gramStart"/>
       <w:r>
+        <w:rPr>
+          <w:rFonts w:ascii="Calibri" w:eastAsia="Calibri" w:hAnsi="Calibri" w:cs="Calibri"/>
+          <w:sz w:val="22"/>
+          <w:szCs w:val="22"/>
+        </w:rPr>
+        <w:t>- Process to be executed by CARS team.</w:t>
+      </w:r>
+      <w:proofErr w:type="gramEnd"/>
+    </w:p>
+    <w:p>
+      <w:pPr>
+        <w:pStyle w:val="Body"/>
+        <w:rPr>
+          <w:rFonts w:ascii="Calibri" w:eastAsia="Calibri" w:hAnsi="Calibri" w:cs="Calibri"/>
+          <w:sz w:val="22"/>
+          <w:szCs w:val="22"/>
+        </w:rPr>
+      </w:pPr>
+    </w:p>
+    <w:p>
+      <w:pPr>
+        <w:pStyle w:val="Body"/>
         <w:rPr>
           <w:rFonts w:ascii="Calibri" w:eastAsia="Calibri" w:hAnsi="Calibri" w:cs="Calibri"/>
           <w:caps/>
           <w:sz w:val="22"/>
           <w:szCs w:val="22"/>
         </w:rPr>
+      </w:pPr>
+      <w:r>
+        <w:rPr>
+          <w:rFonts w:ascii="Calibri" w:eastAsia="Calibri" w:hAnsi="Calibri" w:cs="Calibri"/>
+          <w:caps/>
+          <w:sz w:val="22"/>
+          <w:szCs w:val="22"/>
+        </w:rPr>
+        <w:t xml:space="preserve">[MERCHANT] </w:t>
+      </w:r>
+      <w:proofErr w:type="gramStart"/>
+      <w:r>
+        <w:rPr>
+          <w:rFonts w:ascii="Calibri" w:eastAsia="Calibri" w:hAnsi="Calibri" w:cs="Calibri"/>
+          <w:caps/>
+          <w:sz w:val="22"/>
+          <w:szCs w:val="22"/>
+        </w:rPr>
+        <w:t xml:space="preserve">– </w:t>
+      </w:r>
+      <w:r>
+        <w:rPr>
+          <w:rFonts w:ascii="Calibri" w:eastAsia="Calibri" w:hAnsi="Calibri" w:cs="Calibri"/>
+          <w:sz w:val="22"/>
+          <w:szCs w:val="22"/>
+        </w:rPr>
+        <w:t>Process to be executed by merchant team.</w:t>
+      </w:r>
+      <w:proofErr w:type="gramEnd"/>
+    </w:p>
+    <w:p>
+      <w:pPr>
+        <w:pStyle w:val="Body"/>
+        <w:rPr>
+          <w:rFonts w:ascii="Calibri" w:eastAsia="Calibri" w:hAnsi="Calibri" w:cs="Calibri"/>
+          <w:caps/>
+          <w:sz w:val="22"/>
+          <w:szCs w:val="22"/>
+        </w:rPr>
+      </w:pPr>
+    </w:p>
+    <w:p>
+      <w:pPr>
+        <w:pStyle w:val="Body"/>
+        <w:rPr>
+          <w:rFonts w:ascii="Calibri" w:eastAsia="Calibri" w:hAnsi="Calibri" w:cs="Calibri"/>
+          <w:caps/>
+          <w:sz w:val="22"/>
+          <w:szCs w:val="22"/>
+        </w:rPr>
+      </w:pPr>
+      <w:r>
+        <w:rPr>
+          <w:rFonts w:ascii="Calibri" w:eastAsia="Calibri" w:hAnsi="Calibri" w:cs="Calibri"/>
+          <w:caps/>
+          <w:sz w:val="22"/>
+          <w:szCs w:val="22"/>
+        </w:rPr>
+        <w:t xml:space="preserve">[IT] – </w:t>
+      </w:r>
+      <w:r>
+        <w:rPr>
+          <w:rFonts w:ascii="Calibri" w:eastAsia="Calibri" w:hAnsi="Calibri" w:cs="Calibri"/>
+          <w:sz w:val="22"/>
+          <w:szCs w:val="22"/>
+        </w:rPr>
+        <w:t xml:space="preserve">Process to be executed by </w:t>
+      </w:r>
+      <w:proofErr w:type="gramStart"/>
+      <w:r>
+        <w:rPr>
+          <w:rFonts w:ascii="Calibri" w:eastAsia="Calibri" w:hAnsi="Calibri" w:cs="Calibri"/>
+          <w:sz w:val="22"/>
+          <w:szCs w:val="22"/>
+        </w:rPr>
+        <w:t>IT .</w:t>
+      </w:r>
+      <w:proofErr w:type="gramEnd"/>
+    </w:p>
+    <w:p>
+      <w:pPr>
+        <w:pStyle w:val="Body"/>
+        <w:rPr>
+          <w:rFonts w:ascii="Calibri" w:eastAsia="Calibri" w:hAnsi="Calibri" w:cs="Calibri"/>
+          <w:caps/>
+          <w:sz w:val="22"/>
+          <w:szCs w:val="22"/>
+        </w:rPr>
+      </w:pPr>
+    </w:p>
+    <w:p>
+      <w:pPr>
+        <w:pStyle w:val="Body"/>
+        <w:rPr>
+          <w:rFonts w:ascii="Calibri" w:eastAsia="Calibri" w:hAnsi="Calibri" w:cs="Calibri"/>
+          <w:sz w:val="22"/>
+          <w:szCs w:val="22"/>
+        </w:rPr>
+      </w:pPr>
+      <w:r>
+        <w:rPr>
+          <w:rFonts w:ascii="Calibri" w:eastAsia="Calibri" w:hAnsi="Calibri" w:cs="Calibri"/>
+          <w:caps/>
+          <w:sz w:val="22"/>
+          <w:szCs w:val="22"/>
+        </w:rPr>
+        <w:t xml:space="preserve">[PRODUCTION] </w:t>
+      </w:r>
+      <w:proofErr w:type="gramStart"/>
+      <w:r>
+        <w:rPr>
+          <w:rFonts w:ascii="Calibri" w:eastAsia="Calibri" w:hAnsi="Calibri" w:cs="Calibri"/>
+          <w:caps/>
+          <w:sz w:val="22"/>
+          <w:szCs w:val="22"/>
+        </w:rPr>
+        <w:t xml:space="preserve">– </w:t>
+      </w:r>
+      <w:r>
+        <w:rPr>
+          <w:rFonts w:ascii="Calibri" w:eastAsia="Calibri" w:hAnsi="Calibri" w:cs="Calibri"/>
+          <w:sz w:val="22"/>
+          <w:szCs w:val="22"/>
+        </w:rPr>
+        <w:t>Process to be executed by Production team.</w:t>
+      </w:r>
+      <w:proofErr w:type="gramEnd"/>
+    </w:p>
+    <w:p>
+      <w:pPr>
+        <w:pStyle w:val="Body"/>
+        <w:rPr>
+          <w:rFonts w:ascii="Calibri" w:eastAsia="Calibri" w:hAnsi="Calibri" w:cs="Calibri"/>
+          <w:caps/>
+          <w:sz w:val="22"/>
+          <w:szCs w:val="22"/>
+        </w:rPr>
+      </w:pPr>
+    </w:p>
+    <w:p>
+      <w:pPr>
+        <w:pStyle w:val="Body"/>
+        <w:rPr>
+          <w:rFonts w:ascii="Calibri" w:eastAsia="Calibri" w:hAnsi="Calibri" w:cs="Calibri"/>
+          <w:caps/>
+          <w:sz w:val="22"/>
+          <w:szCs w:val="22"/>
+        </w:rPr>
+      </w:pPr>
+      <w:r>
+        <w:rPr>
+          <w:rFonts w:ascii="Calibri" w:eastAsia="Calibri" w:hAnsi="Calibri" w:cs="Calibri"/>
+          <w:caps/>
+          <w:sz w:val="22"/>
+          <w:szCs w:val="22"/>
+        </w:rPr>
         <w:br w:type="page"/>
       </w:r>
-      <w:bookmarkStart w:id="2" w:name="_GoBack"/>
-      <w:bookmarkEnd w:id="2"/>
     </w:p>
     <w:p>
       <w:pPr>
@@ -1931,10 +2184,46 @@
         <w:pStyle w:val="Heading1"/>
       </w:pPr>
       <w:r>
-        <w:t>Steps for Creating New Attribute</w:t>
+        <w:t xml:space="preserve">Steps for Creating </w:t>
       </w:r>
       <w:r>
-        <w:t xml:space="preserve"> (CARS PROCess)</w:t>
+        <w:t xml:space="preserve">A </w:t>
+      </w:r>
+      <w:r>
+        <w:t>New Attribute</w:t>
+      </w:r>
+      <w:r>
+        <w:t xml:space="preserve"> [</w:t>
+      </w:r>
+      <w:proofErr w:type="gramStart"/>
+      <w:r>
+        <w:t>CARS ]</w:t>
+      </w:r>
+      <w:proofErr w:type="gramEnd"/>
+    </w:p>
+    <w:p>
+      <w:pPr>
+        <w:rPr>
+          <w:b/>
+        </w:rPr>
+      </w:pPr>
+      <w:r>
+        <w:rPr>
+          <w:b/>
+        </w:rPr>
+        <w:t xml:space="preserve">*The </w:t>
+      </w:r>
+      <w:r>
+        <w:rPr>
+          <w:b/>
+        </w:rPr>
+        <w:t>CARS team will execute the following steps</w:t>
+      </w:r>
+      <w:r>
+        <w:rPr>
+          <w:b/>
+        </w:rPr>
+        <w:t>.</w:t>
       </w:r>
     </w:p>
     <w:p>
@@ -1977,26 +2266,12 @@
       </w:r>
       <w:proofErr w:type="gramEnd"/>
       <w:r>
-        <w:rPr>
-          <w:rFonts w:ascii="Calibri" w:hAnsi="Calibri"/>
-        </w:rPr>
         <w:fldChar w:fldCharType="begin"/>
       </w:r>
       <w:r>
-        <w:rPr>
-          <w:rFonts w:ascii="Calibri" w:hAnsi="Calibri"/>
-        </w:rPr>
         <w:instrText xml:space="preserve"> HYPERLINK "https://cars.belk.com/signin.html" </w:instrText>
       </w:r>
       <w:r>
-        <w:rPr>
-          <w:rFonts w:ascii="Calibri" w:hAnsi="Calibri"/>
-        </w:rPr>
-      </w:r>
-      <w:r>
-        <w:rPr>
-          <w:rFonts w:ascii="Calibri" w:hAnsi="Calibri"/>
-        </w:rPr>
         <w:fldChar w:fldCharType="separate"/>
       </w:r>
       <w:r>
@@ -2008,6 +2283,7 @@
       </w:r>
       <w:r>
         <w:rPr>
+          <w:rStyle w:val="Hyperlink"/>
           <w:rFonts w:ascii="Calibri" w:hAnsi="Calibri"/>
         </w:rPr>
         <w:fldChar w:fldCharType="end"/>
@@ -2713,6 +2989,9 @@
         <w:t>Creating A New Rule Attribute</w:t>
       </w:r>
       <w:r>
+        <w:t xml:space="preserve"> [CARS]</w:t>
+      </w:r>
+      <w:r>
         <w:t>:</w:t>
       </w:r>
     </w:p>
@@ -2737,7 +3016,20 @@
         <w:rPr>
           <w:rFonts w:ascii="Calibri" w:hAnsi="Calibri"/>
         </w:rPr>
-        <w:t>When creating a rule using an attribute that hasn’t been used on the site before, the process is as follows:</w:t>
+        <w:t xml:space="preserve">When creating a rule using an attribute </w:t>
+      </w:r>
+      <w:r>
+        <w:rPr>
+          <w:rFonts w:ascii="Calibri" w:hAnsi="Calibri"/>
+          <w:b/>
+        </w:rPr>
+        <w:t>that hasn’t been used on the site before</w:t>
+      </w:r>
+      <w:r>
+        <w:rPr>
+          <w:rFonts w:ascii="Calibri" w:hAnsi="Calibri"/>
+        </w:rPr>
+        <w:t>, the process is as follows:</w:t>
       </w:r>
     </w:p>
     <w:p>
@@ -2765,6 +3057,2478 @@
         </w:rPr>
         <w:t>Request attribute addition through data governance leadership (currently Rebecca Nash)</w:t>
       </w:r>
+    </w:p>
+    <w:p>
+      <w:pPr>
+        <w:pStyle w:val="ListParagraph"/>
+        <w:numPr>
+          <w:ilvl w:val="0"/>
+          <w:numId w:val="22"/>
+        </w:numPr>
+        <w:pBdr>
+          <w:top w:val="none" w:sz="0" w:space="0" w:color="auto"/>
+          <w:left w:val="none" w:sz="0" w:space="0" w:color="auto"/>
+          <w:bottom w:val="none" w:sz="0" w:space="0" w:color="auto"/>
+          <w:right w:val="none" w:sz="0" w:space="0" w:color="auto"/>
+          <w:between w:val="none" w:sz="0" w:space="0" w:color="auto"/>
+          <w:bar w:val="none" w:sz="0" w:color="auto"/>
+        </w:pBdr>
+        <w:rPr>
+          <w:rFonts w:ascii="Calibri" w:hAnsi="Calibri"/>
+        </w:rPr>
+      </w:pPr>
+      <w:r>
+        <w:rPr>
+          <w:rFonts w:ascii="Calibri" w:hAnsi="Calibri"/>
+        </w:rPr>
+        <w:t>The CARS team will need the following information for attribute creation.</w:t>
+      </w:r>
+    </w:p>
+    <w:p>
+      <w:pPr>
+        <w:pStyle w:val="ListParagraph"/>
+        <w:pBdr>
+          <w:top w:val="none" w:sz="0" w:space="0" w:color="auto"/>
+          <w:left w:val="none" w:sz="0" w:space="0" w:color="auto"/>
+          <w:bottom w:val="none" w:sz="0" w:space="0" w:color="auto"/>
+          <w:right w:val="none" w:sz="0" w:space="0" w:color="auto"/>
+          <w:between w:val="none" w:sz="0" w:space="0" w:color="auto"/>
+          <w:bar w:val="none" w:sz="0" w:color="auto"/>
+        </w:pBdr>
+        <w:rPr>
+          <w:rFonts w:ascii="Calibri" w:hAnsi="Calibri"/>
+        </w:rPr>
+      </w:pPr>
+    </w:p>
+    <w:tbl>
+      <w:tblPr>
+        <w:tblW w:w="10224" w:type="dxa"/>
+        <w:jc w:val="center"/>
+        <w:tblInd w:w="108" w:type="dxa"/>
+        <w:tblBorders>
+          <w:top w:val="single" w:sz="2" w:space="0" w:color="000000"/>
+          <w:left w:val="single" w:sz="2" w:space="0" w:color="000000"/>
+          <w:bottom w:val="single" w:sz="2" w:space="0" w:color="000000"/>
+          <w:right w:val="single" w:sz="2" w:space="0" w:color="000000"/>
+          <w:insideH w:val="single" w:sz="2" w:space="0" w:color="000000"/>
+          <w:insideV w:val="single" w:sz="2" w:space="0" w:color="000000"/>
+        </w:tblBorders>
+        <w:shd w:val="clear" w:color="auto" w:fill="BDC0BF"/>
+        <w:tblLayout w:type="fixed"/>
+        <w:tblLook w:val="04A0" w:firstRow="1" w:lastRow="0" w:firstColumn="1" w:lastColumn="0" w:noHBand="0" w:noVBand="1"/>
+      </w:tblPr>
+      <w:tblGrid>
+        <w:gridCol w:w="369"/>
+        <w:gridCol w:w="2601"/>
+        <w:gridCol w:w="2700"/>
+        <w:gridCol w:w="2510"/>
+        <w:gridCol w:w="10"/>
+        <w:gridCol w:w="2034"/>
+      </w:tblGrid>
+      <w:tr>
+        <w:trPr>
+          <w:trHeight w:val="240"/>
+          <w:tblHeader/>
+          <w:jc w:val="center"/>
+        </w:trPr>
+        <w:tc>
+          <w:tcPr>
+            <w:tcW w:w="10224" w:type="dxa"/>
+            <w:gridSpan w:val="6"/>
+            <w:tcBorders>
+              <w:top w:val="single" w:sz="4" w:space="0" w:color="000000"/>
+              <w:left w:val="single" w:sz="4" w:space="0" w:color="000000"/>
+              <w:bottom w:val="single" w:sz="4" w:space="0" w:color="1F497D"/>
+              <w:right w:val="single" w:sz="4" w:space="0" w:color="000000"/>
+            </w:tcBorders>
+            <w:shd w:val="clear" w:color="auto" w:fill="1F497D"/>
+            <w:tcMar>
+              <w:top w:w="80" w:type="dxa"/>
+              <w:left w:w="80" w:type="dxa"/>
+              <w:bottom w:w="80" w:type="dxa"/>
+              <w:right w:w="80" w:type="dxa"/>
+            </w:tcMar>
+          </w:tcPr>
+          <w:p>
+            <w:pPr>
+              <w:pStyle w:val="BELK-TableHeader"/>
+            </w:pPr>
+            <w:r>
+              <w:t>Attribute name</w:t>
+            </w:r>
+          </w:p>
+        </w:tc>
+      </w:tr>
+      <w:tr>
+        <w:tblPrEx>
+          <w:shd w:val="clear" w:color="auto" w:fill="auto"/>
+        </w:tblPrEx>
+        <w:trPr>
+          <w:trHeight w:val="250"/>
+          <w:jc w:val="center"/>
+        </w:trPr>
+        <w:tc>
+          <w:tcPr>
+            <w:tcW w:w="369" w:type="dxa"/>
+            <w:tcBorders>
+              <w:top w:val="single" w:sz="4" w:space="0" w:color="1F497D"/>
+              <w:left w:val="single" w:sz="4" w:space="0" w:color="000000"/>
+              <w:bottom w:val="single" w:sz="4" w:space="0" w:color="1F497D"/>
+              <w:right w:val="single" w:sz="4" w:space="0" w:color="000000"/>
+            </w:tcBorders>
+            <w:shd w:val="clear" w:color="auto" w:fill="F2F2F2"/>
+            <w:tcMar>
+              <w:top w:w="80" w:type="dxa"/>
+              <w:left w:w="80" w:type="dxa"/>
+              <w:bottom w:w="80" w:type="dxa"/>
+              <w:right w:w="80" w:type="dxa"/>
+            </w:tcMar>
+          </w:tcPr>
+          <w:p>
+            <w:pPr>
+              <w:pStyle w:val="BELK-TableText"/>
+            </w:pPr>
+            <w:r>
+              <w:t>1</w:t>
+            </w:r>
+          </w:p>
+        </w:tc>
+        <w:tc>
+          <w:tcPr>
+            <w:tcW w:w="9855" w:type="dxa"/>
+            <w:gridSpan w:val="5"/>
+            <w:tcBorders>
+              <w:top w:val="single" w:sz="4" w:space="0" w:color="1F497D"/>
+              <w:left w:val="single" w:sz="4" w:space="0" w:color="000000"/>
+              <w:bottom w:val="single" w:sz="4" w:space="0" w:color="1F497D"/>
+              <w:right w:val="single" w:sz="4" w:space="0" w:color="000000"/>
+            </w:tcBorders>
+            <w:shd w:val="clear" w:color="auto" w:fill="auto"/>
+            <w:tcMar>
+              <w:top w:w="80" w:type="dxa"/>
+              <w:left w:w="80" w:type="dxa"/>
+              <w:bottom w:w="80" w:type="dxa"/>
+              <w:right w:w="80" w:type="dxa"/>
+            </w:tcMar>
+            <w:vAlign w:val="center"/>
+          </w:tcPr>
+          <w:p>
+            <w:pPr>
+              <w:pStyle w:val="BELK-TableText"/>
+            </w:pPr>
+          </w:p>
+        </w:tc>
+      </w:tr>
+      <w:tr>
+        <w:tblPrEx>
+          <w:shd w:val="clear" w:color="auto" w:fill="auto"/>
+        </w:tblPrEx>
+        <w:trPr>
+          <w:trHeight w:val="204"/>
+          <w:jc w:val="center"/>
+        </w:trPr>
+        <w:tc>
+          <w:tcPr>
+            <w:tcW w:w="10224" w:type="dxa"/>
+            <w:gridSpan w:val="6"/>
+            <w:tcBorders>
+              <w:top w:val="single" w:sz="12" w:space="0" w:color="000000"/>
+              <w:left w:val="single" w:sz="4" w:space="0" w:color="000000"/>
+              <w:bottom w:val="single" w:sz="4" w:space="0" w:color="000000"/>
+              <w:right w:val="single" w:sz="4" w:space="0" w:color="000000"/>
+            </w:tcBorders>
+            <w:shd w:val="clear" w:color="auto" w:fill="00B0F0"/>
+            <w:tcMar>
+              <w:top w:w="80" w:type="dxa"/>
+              <w:left w:w="80" w:type="dxa"/>
+              <w:bottom w:w="80" w:type="dxa"/>
+              <w:right w:w="80" w:type="dxa"/>
+            </w:tcMar>
+          </w:tcPr>
+          <w:p>
+            <w:pPr>
+              <w:pStyle w:val="BELK-TableText"/>
+              <w:jc w:val="center"/>
+            </w:pPr>
+            <w:r>
+              <w:rPr>
+                <w:b/>
+                <w:color w:val="FFFFFF"/>
+                <w:u w:color="FFFFFF"/>
+              </w:rPr>
+              <w:t>ATTRIBUTE GROUP</w:t>
+            </w:r>
+            <w:r>
+              <w:rPr>
+                <w:color w:val="FFFFFF"/>
+                <w:u w:color="FFFFFF"/>
+              </w:rPr>
+              <w:t>:</w:t>
+            </w:r>
+          </w:p>
+        </w:tc>
+      </w:tr>
+      <w:tr>
+        <w:tblPrEx>
+          <w:shd w:val="clear" w:color="auto" w:fill="auto"/>
+        </w:tblPrEx>
+        <w:trPr>
+          <w:trHeight w:val="250"/>
+          <w:jc w:val="center"/>
+        </w:trPr>
+        <w:tc>
+          <w:tcPr>
+            <w:tcW w:w="369" w:type="dxa"/>
+            <w:tcBorders>
+              <w:top w:val="single" w:sz="4" w:space="0" w:color="000000"/>
+              <w:left w:val="single" w:sz="4" w:space="0" w:color="000000"/>
+              <w:bottom w:val="single" w:sz="4" w:space="0" w:color="000000"/>
+              <w:right w:val="single" w:sz="4" w:space="0" w:color="000000"/>
+            </w:tcBorders>
+            <w:shd w:val="clear" w:color="auto" w:fill="F2F2F2"/>
+            <w:tcMar>
+              <w:top w:w="80" w:type="dxa"/>
+              <w:left w:w="80" w:type="dxa"/>
+              <w:bottom w:w="80" w:type="dxa"/>
+              <w:right w:w="80" w:type="dxa"/>
+            </w:tcMar>
+          </w:tcPr>
+          <w:p>
+            <w:pPr>
+              <w:pStyle w:val="BELK-TableText"/>
+              <w:jc w:val="center"/>
+            </w:pPr>
+            <w:r>
+              <w:t>1</w:t>
+            </w:r>
+          </w:p>
+        </w:tc>
+        <w:tc>
+          <w:tcPr>
+            <w:tcW w:w="2601" w:type="dxa"/>
+            <w:tcBorders>
+              <w:top w:val="single" w:sz="4" w:space="0" w:color="000000"/>
+              <w:left w:val="single" w:sz="4" w:space="0" w:color="000000"/>
+              <w:bottom w:val="single" w:sz="4" w:space="0" w:color="000000"/>
+              <w:right w:val="single" w:sz="8" w:space="0" w:color="000000"/>
+            </w:tcBorders>
+            <w:shd w:val="clear" w:color="auto" w:fill="auto"/>
+            <w:tcMar>
+              <w:top w:w="80" w:type="dxa"/>
+              <w:left w:w="80" w:type="dxa"/>
+              <w:bottom w:w="80" w:type="dxa"/>
+              <w:right w:w="80" w:type="dxa"/>
+            </w:tcMar>
+            <w:vAlign w:val="center"/>
+          </w:tcPr>
+          <w:p>
+            <w:pPr>
+              <w:pStyle w:val="BELK-TableText"/>
+            </w:pPr>
+            <w:r>
+              <w:t>MARKETING</w:t>
+            </w:r>
+          </w:p>
+        </w:tc>
+        <w:tc>
+          <w:tcPr>
+            <w:tcW w:w="7254" w:type="dxa"/>
+            <w:gridSpan w:val="4"/>
+            <w:tcBorders>
+              <w:top w:val="single" w:sz="4" w:space="0" w:color="000000"/>
+              <w:left w:val="single" w:sz="8" w:space="0" w:color="000000"/>
+              <w:bottom w:val="single" w:sz="4" w:space="0" w:color="000000"/>
+              <w:right w:val="single" w:sz="4" w:space="0" w:color="000000"/>
+            </w:tcBorders>
+            <w:shd w:val="clear" w:color="auto" w:fill="auto"/>
+            <w:tcMar>
+              <w:top w:w="80" w:type="dxa"/>
+              <w:left w:w="80" w:type="dxa"/>
+              <w:bottom w:w="80" w:type="dxa"/>
+              <w:right w:w="80" w:type="dxa"/>
+            </w:tcMar>
+            <w:vAlign w:val="center"/>
+          </w:tcPr>
+          <w:p/>
+        </w:tc>
+      </w:tr>
+      <w:tr>
+        <w:tblPrEx>
+          <w:shd w:val="clear" w:color="auto" w:fill="auto"/>
+        </w:tblPrEx>
+        <w:trPr>
+          <w:trHeight w:val="250"/>
+          <w:jc w:val="center"/>
+        </w:trPr>
+        <w:tc>
+          <w:tcPr>
+            <w:tcW w:w="369" w:type="dxa"/>
+            <w:tcBorders>
+              <w:top w:val="single" w:sz="4" w:space="0" w:color="000000"/>
+              <w:left w:val="single" w:sz="4" w:space="0" w:color="000000"/>
+              <w:bottom w:val="single" w:sz="4" w:space="0" w:color="000000"/>
+              <w:right w:val="single" w:sz="4" w:space="0" w:color="000000"/>
+            </w:tcBorders>
+            <w:shd w:val="clear" w:color="auto" w:fill="F2F2F2"/>
+            <w:tcMar>
+              <w:top w:w="80" w:type="dxa"/>
+              <w:left w:w="80" w:type="dxa"/>
+              <w:bottom w:w="80" w:type="dxa"/>
+              <w:right w:w="80" w:type="dxa"/>
+            </w:tcMar>
+          </w:tcPr>
+          <w:p>
+            <w:pPr>
+              <w:pStyle w:val="BELK-TableText"/>
+              <w:jc w:val="center"/>
+            </w:pPr>
+            <w:r>
+              <w:t>2</w:t>
+            </w:r>
+          </w:p>
+        </w:tc>
+        <w:tc>
+          <w:tcPr>
+            <w:tcW w:w="2601" w:type="dxa"/>
+            <w:tcBorders>
+              <w:top w:val="single" w:sz="4" w:space="0" w:color="000000"/>
+              <w:left w:val="single" w:sz="4" w:space="0" w:color="000000"/>
+              <w:bottom w:val="single" w:sz="4" w:space="0" w:color="000000"/>
+              <w:right w:val="single" w:sz="8" w:space="0" w:color="000000"/>
+            </w:tcBorders>
+            <w:shd w:val="clear" w:color="auto" w:fill="auto"/>
+            <w:tcMar>
+              <w:top w:w="80" w:type="dxa"/>
+              <w:left w:w="80" w:type="dxa"/>
+              <w:bottom w:w="80" w:type="dxa"/>
+              <w:right w:w="80" w:type="dxa"/>
+            </w:tcMar>
+            <w:vAlign w:val="center"/>
+          </w:tcPr>
+          <w:p>
+            <w:pPr>
+              <w:pStyle w:val="BELK-TableText"/>
+            </w:pPr>
+            <w:r>
+              <w:t>PRODUCT</w:t>
+            </w:r>
+          </w:p>
+        </w:tc>
+        <w:tc>
+          <w:tcPr>
+            <w:tcW w:w="7254" w:type="dxa"/>
+            <w:gridSpan w:val="4"/>
+            <w:tcBorders>
+              <w:top w:val="single" w:sz="4" w:space="0" w:color="000000"/>
+              <w:left w:val="single" w:sz="8" w:space="0" w:color="000000"/>
+              <w:bottom w:val="single" w:sz="4" w:space="0" w:color="000000"/>
+              <w:right w:val="single" w:sz="4" w:space="0" w:color="000000"/>
+            </w:tcBorders>
+            <w:shd w:val="clear" w:color="auto" w:fill="auto"/>
+            <w:tcMar>
+              <w:top w:w="80" w:type="dxa"/>
+              <w:left w:w="80" w:type="dxa"/>
+              <w:bottom w:w="80" w:type="dxa"/>
+              <w:right w:w="80" w:type="dxa"/>
+            </w:tcMar>
+            <w:vAlign w:val="center"/>
+          </w:tcPr>
+          <w:p/>
+        </w:tc>
+      </w:tr>
+      <w:tr>
+        <w:tblPrEx>
+          <w:shd w:val="clear" w:color="auto" w:fill="auto"/>
+        </w:tblPrEx>
+        <w:trPr>
+          <w:trHeight w:val="250"/>
+          <w:jc w:val="center"/>
+        </w:trPr>
+        <w:tc>
+          <w:tcPr>
+            <w:tcW w:w="369" w:type="dxa"/>
+            <w:tcBorders>
+              <w:top w:val="single" w:sz="4" w:space="0" w:color="000000"/>
+              <w:left w:val="single" w:sz="4" w:space="0" w:color="000000"/>
+              <w:bottom w:val="single" w:sz="4" w:space="0" w:color="000000"/>
+              <w:right w:val="single" w:sz="4" w:space="0" w:color="000000"/>
+            </w:tcBorders>
+            <w:shd w:val="clear" w:color="auto" w:fill="F2F2F2"/>
+            <w:tcMar>
+              <w:top w:w="80" w:type="dxa"/>
+              <w:left w:w="80" w:type="dxa"/>
+              <w:bottom w:w="80" w:type="dxa"/>
+              <w:right w:w="80" w:type="dxa"/>
+            </w:tcMar>
+          </w:tcPr>
+          <w:p>
+            <w:pPr>
+              <w:pStyle w:val="BELK-TableText"/>
+              <w:jc w:val="center"/>
+            </w:pPr>
+            <w:r>
+              <w:t>3</w:t>
+            </w:r>
+          </w:p>
+        </w:tc>
+        <w:tc>
+          <w:tcPr>
+            <w:tcW w:w="2601" w:type="dxa"/>
+            <w:tcBorders>
+              <w:top w:val="single" w:sz="4" w:space="0" w:color="000000"/>
+              <w:left w:val="single" w:sz="4" w:space="0" w:color="000000"/>
+              <w:bottom w:val="single" w:sz="4" w:space="0" w:color="000000"/>
+              <w:right w:val="single" w:sz="8" w:space="0" w:color="000000"/>
+            </w:tcBorders>
+            <w:shd w:val="clear" w:color="auto" w:fill="auto"/>
+            <w:tcMar>
+              <w:top w:w="80" w:type="dxa"/>
+              <w:left w:w="80" w:type="dxa"/>
+              <w:bottom w:w="80" w:type="dxa"/>
+              <w:right w:w="80" w:type="dxa"/>
+            </w:tcMar>
+            <w:vAlign w:val="center"/>
+          </w:tcPr>
+          <w:p>
+            <w:pPr>
+              <w:pStyle w:val="BELK-TableText"/>
+            </w:pPr>
+            <w:r>
+              <w:t>FACET</w:t>
+            </w:r>
+          </w:p>
+        </w:tc>
+        <w:tc>
+          <w:tcPr>
+            <w:tcW w:w="7254" w:type="dxa"/>
+            <w:gridSpan w:val="4"/>
+            <w:tcBorders>
+              <w:top w:val="single" w:sz="4" w:space="0" w:color="000000"/>
+              <w:left w:val="single" w:sz="8" w:space="0" w:color="000000"/>
+              <w:bottom w:val="single" w:sz="4" w:space="0" w:color="000000"/>
+              <w:right w:val="single" w:sz="4" w:space="0" w:color="000000"/>
+            </w:tcBorders>
+            <w:shd w:val="clear" w:color="auto" w:fill="auto"/>
+            <w:tcMar>
+              <w:top w:w="80" w:type="dxa"/>
+              <w:left w:w="80" w:type="dxa"/>
+              <w:bottom w:w="80" w:type="dxa"/>
+              <w:right w:w="80" w:type="dxa"/>
+            </w:tcMar>
+            <w:vAlign w:val="center"/>
+          </w:tcPr>
+          <w:p/>
+        </w:tc>
+      </w:tr>
+      <w:tr>
+        <w:tblPrEx>
+          <w:shd w:val="clear" w:color="auto" w:fill="auto"/>
+        </w:tblPrEx>
+        <w:trPr>
+          <w:trHeight w:val="250"/>
+          <w:jc w:val="center"/>
+        </w:trPr>
+        <w:tc>
+          <w:tcPr>
+            <w:tcW w:w="369" w:type="dxa"/>
+            <w:tcBorders>
+              <w:top w:val="single" w:sz="4" w:space="0" w:color="000000"/>
+              <w:left w:val="single" w:sz="4" w:space="0" w:color="000000"/>
+              <w:bottom w:val="single" w:sz="4" w:space="0" w:color="000000"/>
+              <w:right w:val="single" w:sz="4" w:space="0" w:color="000000"/>
+            </w:tcBorders>
+            <w:shd w:val="clear" w:color="auto" w:fill="F2F2F2"/>
+            <w:tcMar>
+              <w:top w:w="80" w:type="dxa"/>
+              <w:left w:w="80" w:type="dxa"/>
+              <w:bottom w:w="80" w:type="dxa"/>
+              <w:right w:w="80" w:type="dxa"/>
+            </w:tcMar>
+          </w:tcPr>
+          <w:p>
+            <w:pPr>
+              <w:pStyle w:val="BELK-TableText"/>
+              <w:jc w:val="center"/>
+            </w:pPr>
+            <w:r>
+              <w:t>4</w:t>
+            </w:r>
+          </w:p>
+        </w:tc>
+        <w:tc>
+          <w:tcPr>
+            <w:tcW w:w="2601" w:type="dxa"/>
+            <w:tcBorders>
+              <w:top w:val="single" w:sz="4" w:space="0" w:color="000000"/>
+              <w:left w:val="single" w:sz="4" w:space="0" w:color="000000"/>
+              <w:bottom w:val="single" w:sz="4" w:space="0" w:color="000000"/>
+              <w:right w:val="single" w:sz="8" w:space="0" w:color="000000"/>
+            </w:tcBorders>
+            <w:shd w:val="clear" w:color="auto" w:fill="auto"/>
+            <w:tcMar>
+              <w:top w:w="80" w:type="dxa"/>
+              <w:left w:w="80" w:type="dxa"/>
+              <w:bottom w:w="80" w:type="dxa"/>
+              <w:right w:w="80" w:type="dxa"/>
+            </w:tcMar>
+            <w:vAlign w:val="center"/>
+          </w:tcPr>
+          <w:p>
+            <w:pPr>
+              <w:pStyle w:val="BELK-TableText"/>
+            </w:pPr>
+            <w:r>
+              <w:t>CATEGORY LEFT NAV</w:t>
+            </w:r>
+          </w:p>
+        </w:tc>
+        <w:tc>
+          <w:tcPr>
+            <w:tcW w:w="7254" w:type="dxa"/>
+            <w:gridSpan w:val="4"/>
+            <w:tcBorders>
+              <w:top w:val="single" w:sz="4" w:space="0" w:color="000000"/>
+              <w:left w:val="single" w:sz="8" w:space="0" w:color="000000"/>
+              <w:bottom w:val="single" w:sz="4" w:space="0" w:color="000000"/>
+              <w:right w:val="single" w:sz="4" w:space="0" w:color="000000"/>
+            </w:tcBorders>
+            <w:shd w:val="clear" w:color="auto" w:fill="auto"/>
+            <w:tcMar>
+              <w:top w:w="80" w:type="dxa"/>
+              <w:left w:w="80" w:type="dxa"/>
+              <w:bottom w:w="80" w:type="dxa"/>
+              <w:right w:w="80" w:type="dxa"/>
+            </w:tcMar>
+            <w:vAlign w:val="center"/>
+          </w:tcPr>
+          <w:p/>
+        </w:tc>
+      </w:tr>
+      <w:tr>
+        <w:tblPrEx>
+          <w:shd w:val="clear" w:color="auto" w:fill="auto"/>
+        </w:tblPrEx>
+        <w:trPr>
+          <w:trHeight w:val="250"/>
+          <w:jc w:val="center"/>
+        </w:trPr>
+        <w:tc>
+          <w:tcPr>
+            <w:tcW w:w="369" w:type="dxa"/>
+            <w:tcBorders>
+              <w:top w:val="single" w:sz="4" w:space="0" w:color="000000"/>
+              <w:left w:val="single" w:sz="4" w:space="0" w:color="000000"/>
+              <w:bottom w:val="single" w:sz="4" w:space="0" w:color="000000"/>
+              <w:right w:val="single" w:sz="4" w:space="0" w:color="000000"/>
+            </w:tcBorders>
+            <w:shd w:val="clear" w:color="auto" w:fill="F2F2F2"/>
+            <w:tcMar>
+              <w:top w:w="80" w:type="dxa"/>
+              <w:left w:w="80" w:type="dxa"/>
+              <w:bottom w:w="80" w:type="dxa"/>
+              <w:right w:w="80" w:type="dxa"/>
+            </w:tcMar>
+          </w:tcPr>
+          <w:p>
+            <w:pPr>
+              <w:pStyle w:val="BELK-TableText"/>
+              <w:jc w:val="center"/>
+            </w:pPr>
+            <w:r>
+              <w:t>5</w:t>
+            </w:r>
+          </w:p>
+        </w:tc>
+        <w:tc>
+          <w:tcPr>
+            <w:tcW w:w="2601" w:type="dxa"/>
+            <w:tcBorders>
+              <w:top w:val="single" w:sz="4" w:space="0" w:color="000000"/>
+              <w:left w:val="single" w:sz="4" w:space="0" w:color="000000"/>
+              <w:bottom w:val="single" w:sz="4" w:space="0" w:color="000000"/>
+              <w:right w:val="single" w:sz="8" w:space="0" w:color="000000"/>
+            </w:tcBorders>
+            <w:shd w:val="clear" w:color="auto" w:fill="auto"/>
+            <w:tcMar>
+              <w:top w:w="80" w:type="dxa"/>
+              <w:left w:w="80" w:type="dxa"/>
+              <w:bottom w:w="80" w:type="dxa"/>
+              <w:right w:w="80" w:type="dxa"/>
+            </w:tcMar>
+            <w:vAlign w:val="center"/>
+          </w:tcPr>
+          <w:p>
+            <w:pPr>
+              <w:pStyle w:val="BELK-TableText"/>
+            </w:pPr>
+            <w:r>
+              <w:t>FEATURE LEFT NAV</w:t>
+            </w:r>
+          </w:p>
+        </w:tc>
+        <w:tc>
+          <w:tcPr>
+            <w:tcW w:w="7254" w:type="dxa"/>
+            <w:gridSpan w:val="4"/>
+            <w:tcBorders>
+              <w:top w:val="single" w:sz="4" w:space="0" w:color="000000"/>
+              <w:left w:val="single" w:sz="8" w:space="0" w:color="000000"/>
+              <w:bottom w:val="single" w:sz="4" w:space="0" w:color="000000"/>
+              <w:right w:val="single" w:sz="4" w:space="0" w:color="000000"/>
+            </w:tcBorders>
+            <w:shd w:val="clear" w:color="auto" w:fill="auto"/>
+            <w:tcMar>
+              <w:top w:w="80" w:type="dxa"/>
+              <w:left w:w="80" w:type="dxa"/>
+              <w:bottom w:w="80" w:type="dxa"/>
+              <w:right w:w="80" w:type="dxa"/>
+            </w:tcMar>
+            <w:vAlign w:val="center"/>
+          </w:tcPr>
+          <w:p/>
+        </w:tc>
+      </w:tr>
+      <w:tr>
+        <w:tblPrEx>
+          <w:shd w:val="clear" w:color="auto" w:fill="auto"/>
+        </w:tblPrEx>
+        <w:trPr>
+          <w:trHeight w:val="204"/>
+          <w:jc w:val="center"/>
+        </w:trPr>
+        <w:tc>
+          <w:tcPr>
+            <w:tcW w:w="10224" w:type="dxa"/>
+            <w:gridSpan w:val="6"/>
+            <w:tcBorders>
+              <w:top w:val="single" w:sz="12" w:space="0" w:color="000000"/>
+              <w:left w:val="single" w:sz="4" w:space="0" w:color="000000"/>
+              <w:bottom w:val="single" w:sz="4" w:space="0" w:color="000000"/>
+              <w:right w:val="single" w:sz="4" w:space="0" w:color="000000"/>
+            </w:tcBorders>
+            <w:shd w:val="clear" w:color="auto" w:fill="00B0F0"/>
+            <w:tcMar>
+              <w:top w:w="80" w:type="dxa"/>
+              <w:left w:w="80" w:type="dxa"/>
+              <w:bottom w:w="80" w:type="dxa"/>
+              <w:right w:w="80" w:type="dxa"/>
+            </w:tcMar>
+            <w:vAlign w:val="center"/>
+          </w:tcPr>
+          <w:p>
+            <w:pPr>
+              <w:pStyle w:val="BELK-TableText"/>
+              <w:jc w:val="center"/>
+            </w:pPr>
+            <w:r>
+              <w:rPr>
+                <w:b/>
+                <w:color w:val="FFFFFF"/>
+                <w:u w:color="FFFFFF"/>
+              </w:rPr>
+              <w:t>DISPLAY TYPE:</w:t>
+            </w:r>
+            <w:r>
+              <w:rPr>
+                <w:color w:val="FFFFFF"/>
+                <w:u w:color="FFFFFF"/>
+              </w:rPr>
+              <w:t xml:space="preserve"> PLEASE PUT AN “X” NEXT TO YOUR SELECTION</w:t>
+            </w:r>
+          </w:p>
+        </w:tc>
+      </w:tr>
+      <w:tr>
+        <w:tblPrEx>
+          <w:shd w:val="clear" w:color="auto" w:fill="auto"/>
+        </w:tblPrEx>
+        <w:trPr>
+          <w:trHeight w:val="250"/>
+          <w:jc w:val="center"/>
+        </w:trPr>
+        <w:tc>
+          <w:tcPr>
+            <w:tcW w:w="369" w:type="dxa"/>
+            <w:tcBorders>
+              <w:top w:val="single" w:sz="4" w:space="0" w:color="000000"/>
+              <w:left w:val="single" w:sz="4" w:space="0" w:color="000000"/>
+              <w:bottom w:val="single" w:sz="4" w:space="0" w:color="000000"/>
+              <w:right w:val="single" w:sz="4" w:space="0" w:color="000000"/>
+            </w:tcBorders>
+            <w:shd w:val="clear" w:color="auto" w:fill="F2F2F2"/>
+            <w:tcMar>
+              <w:top w:w="80" w:type="dxa"/>
+              <w:left w:w="80" w:type="dxa"/>
+              <w:bottom w:w="80" w:type="dxa"/>
+              <w:right w:w="80" w:type="dxa"/>
+            </w:tcMar>
+          </w:tcPr>
+          <w:p>
+            <w:pPr>
+              <w:pStyle w:val="BELK-TableText"/>
+              <w:jc w:val="center"/>
+            </w:pPr>
+            <w:r>
+              <w:t>1</w:t>
+            </w:r>
+          </w:p>
+        </w:tc>
+        <w:tc>
+          <w:tcPr>
+            <w:tcW w:w="2601" w:type="dxa"/>
+            <w:tcBorders>
+              <w:top w:val="single" w:sz="4" w:space="0" w:color="000000"/>
+              <w:left w:val="single" w:sz="4" w:space="0" w:color="000000"/>
+              <w:bottom w:val="single" w:sz="4" w:space="0" w:color="000000"/>
+              <w:right w:val="single" w:sz="8" w:space="0" w:color="000000"/>
+            </w:tcBorders>
+            <w:shd w:val="clear" w:color="auto" w:fill="auto"/>
+            <w:tcMar>
+              <w:top w:w="80" w:type="dxa"/>
+              <w:left w:w="80" w:type="dxa"/>
+              <w:bottom w:w="80" w:type="dxa"/>
+              <w:right w:w="80" w:type="dxa"/>
+            </w:tcMar>
+            <w:vAlign w:val="center"/>
+          </w:tcPr>
+          <w:p>
+            <w:pPr>
+              <w:pStyle w:val="BELK-TableText"/>
+            </w:pPr>
+            <w:r>
+              <w:t>AUTO COMPLETE DROP DOWN</w:t>
+            </w:r>
+          </w:p>
+        </w:tc>
+        <w:tc>
+          <w:tcPr>
+            <w:tcW w:w="7254" w:type="dxa"/>
+            <w:gridSpan w:val="4"/>
+            <w:tcBorders>
+              <w:top w:val="single" w:sz="4" w:space="0" w:color="000000"/>
+              <w:left w:val="single" w:sz="8" w:space="0" w:color="000000"/>
+              <w:bottom w:val="single" w:sz="4" w:space="0" w:color="000000"/>
+              <w:right w:val="single" w:sz="4" w:space="0" w:color="000000"/>
+            </w:tcBorders>
+            <w:shd w:val="clear" w:color="auto" w:fill="auto"/>
+            <w:tcMar>
+              <w:top w:w="80" w:type="dxa"/>
+              <w:left w:w="80" w:type="dxa"/>
+              <w:bottom w:w="80" w:type="dxa"/>
+              <w:right w:w="80" w:type="dxa"/>
+            </w:tcMar>
+            <w:vAlign w:val="center"/>
+          </w:tcPr>
+          <w:p/>
+        </w:tc>
+      </w:tr>
+      <w:tr>
+        <w:tblPrEx>
+          <w:shd w:val="clear" w:color="auto" w:fill="auto"/>
+        </w:tblPrEx>
+        <w:trPr>
+          <w:trHeight w:val="250"/>
+          <w:jc w:val="center"/>
+        </w:trPr>
+        <w:tc>
+          <w:tcPr>
+            <w:tcW w:w="369" w:type="dxa"/>
+            <w:tcBorders>
+              <w:top w:val="single" w:sz="4" w:space="0" w:color="000000"/>
+              <w:left w:val="single" w:sz="4" w:space="0" w:color="000000"/>
+              <w:bottom w:val="single" w:sz="4" w:space="0" w:color="000000"/>
+              <w:right w:val="single" w:sz="4" w:space="0" w:color="000000"/>
+            </w:tcBorders>
+            <w:shd w:val="clear" w:color="auto" w:fill="F2F2F2"/>
+            <w:tcMar>
+              <w:top w:w="80" w:type="dxa"/>
+              <w:left w:w="80" w:type="dxa"/>
+              <w:bottom w:w="80" w:type="dxa"/>
+              <w:right w:w="80" w:type="dxa"/>
+            </w:tcMar>
+          </w:tcPr>
+          <w:p>
+            <w:pPr>
+              <w:pStyle w:val="BELK-TableText"/>
+              <w:jc w:val="center"/>
+            </w:pPr>
+            <w:r>
+              <w:t>2</w:t>
+            </w:r>
+          </w:p>
+        </w:tc>
+        <w:tc>
+          <w:tcPr>
+            <w:tcW w:w="2601" w:type="dxa"/>
+            <w:tcBorders>
+              <w:top w:val="single" w:sz="4" w:space="0" w:color="000000"/>
+              <w:left w:val="single" w:sz="4" w:space="0" w:color="000000"/>
+              <w:bottom w:val="single" w:sz="4" w:space="0" w:color="000000"/>
+              <w:right w:val="single" w:sz="8" w:space="0" w:color="000000"/>
+            </w:tcBorders>
+            <w:shd w:val="clear" w:color="auto" w:fill="auto"/>
+            <w:tcMar>
+              <w:top w:w="80" w:type="dxa"/>
+              <w:left w:w="80" w:type="dxa"/>
+              <w:bottom w:w="80" w:type="dxa"/>
+              <w:right w:w="80" w:type="dxa"/>
+            </w:tcMar>
+            <w:vAlign w:val="center"/>
+          </w:tcPr>
+          <w:p>
+            <w:pPr>
+              <w:pStyle w:val="BELK-TableText"/>
+            </w:pPr>
+            <w:r>
+              <w:t>CHECKBOXES</w:t>
+            </w:r>
+          </w:p>
+        </w:tc>
+        <w:tc>
+          <w:tcPr>
+            <w:tcW w:w="7254" w:type="dxa"/>
+            <w:gridSpan w:val="4"/>
+            <w:tcBorders>
+              <w:top w:val="single" w:sz="4" w:space="0" w:color="000000"/>
+              <w:left w:val="single" w:sz="8" w:space="0" w:color="000000"/>
+              <w:bottom w:val="single" w:sz="4" w:space="0" w:color="000000"/>
+              <w:right w:val="single" w:sz="4" w:space="0" w:color="000000"/>
+            </w:tcBorders>
+            <w:shd w:val="clear" w:color="auto" w:fill="auto"/>
+            <w:tcMar>
+              <w:top w:w="80" w:type="dxa"/>
+              <w:left w:w="80" w:type="dxa"/>
+              <w:bottom w:w="80" w:type="dxa"/>
+              <w:right w:w="80" w:type="dxa"/>
+            </w:tcMar>
+            <w:vAlign w:val="center"/>
+          </w:tcPr>
+          <w:p/>
+        </w:tc>
+      </w:tr>
+      <w:tr>
+        <w:tblPrEx>
+          <w:shd w:val="clear" w:color="auto" w:fill="auto"/>
+        </w:tblPrEx>
+        <w:trPr>
+          <w:trHeight w:val="250"/>
+          <w:jc w:val="center"/>
+        </w:trPr>
+        <w:tc>
+          <w:tcPr>
+            <w:tcW w:w="369" w:type="dxa"/>
+            <w:tcBorders>
+              <w:top w:val="single" w:sz="4" w:space="0" w:color="000000"/>
+              <w:left w:val="single" w:sz="4" w:space="0" w:color="000000"/>
+              <w:bottom w:val="single" w:sz="4" w:space="0" w:color="000000"/>
+              <w:right w:val="single" w:sz="4" w:space="0" w:color="000000"/>
+            </w:tcBorders>
+            <w:shd w:val="clear" w:color="auto" w:fill="F2F2F2"/>
+            <w:tcMar>
+              <w:top w:w="80" w:type="dxa"/>
+              <w:left w:w="80" w:type="dxa"/>
+              <w:bottom w:w="80" w:type="dxa"/>
+              <w:right w:w="80" w:type="dxa"/>
+            </w:tcMar>
+          </w:tcPr>
+          <w:p>
+            <w:pPr>
+              <w:pStyle w:val="BELK-TableText"/>
+              <w:jc w:val="center"/>
+            </w:pPr>
+            <w:r>
+              <w:t>3</w:t>
+            </w:r>
+          </w:p>
+        </w:tc>
+        <w:tc>
+          <w:tcPr>
+            <w:tcW w:w="2601" w:type="dxa"/>
+            <w:tcBorders>
+              <w:top w:val="single" w:sz="4" w:space="0" w:color="000000"/>
+              <w:left w:val="single" w:sz="4" w:space="0" w:color="000000"/>
+              <w:bottom w:val="single" w:sz="4" w:space="0" w:color="000000"/>
+              <w:right w:val="single" w:sz="8" w:space="0" w:color="000000"/>
+            </w:tcBorders>
+            <w:shd w:val="clear" w:color="auto" w:fill="auto"/>
+            <w:tcMar>
+              <w:top w:w="80" w:type="dxa"/>
+              <w:left w:w="80" w:type="dxa"/>
+              <w:bottom w:w="80" w:type="dxa"/>
+              <w:right w:w="80" w:type="dxa"/>
+            </w:tcMar>
+            <w:vAlign w:val="center"/>
+          </w:tcPr>
+          <w:p>
+            <w:pPr>
+              <w:pStyle w:val="BELK-TableText"/>
+            </w:pPr>
+            <w:r>
+              <w:t>DROP DOWN</w:t>
+            </w:r>
+          </w:p>
+        </w:tc>
+        <w:tc>
+          <w:tcPr>
+            <w:tcW w:w="7254" w:type="dxa"/>
+            <w:gridSpan w:val="4"/>
+            <w:tcBorders>
+              <w:top w:val="single" w:sz="4" w:space="0" w:color="000000"/>
+              <w:left w:val="single" w:sz="8" w:space="0" w:color="000000"/>
+              <w:bottom w:val="single" w:sz="4" w:space="0" w:color="000000"/>
+              <w:right w:val="single" w:sz="4" w:space="0" w:color="000000"/>
+            </w:tcBorders>
+            <w:shd w:val="clear" w:color="auto" w:fill="auto"/>
+            <w:tcMar>
+              <w:top w:w="80" w:type="dxa"/>
+              <w:left w:w="80" w:type="dxa"/>
+              <w:bottom w:w="80" w:type="dxa"/>
+              <w:right w:w="80" w:type="dxa"/>
+            </w:tcMar>
+            <w:vAlign w:val="center"/>
+          </w:tcPr>
+          <w:p/>
+        </w:tc>
+      </w:tr>
+      <w:tr>
+        <w:tblPrEx>
+          <w:shd w:val="clear" w:color="auto" w:fill="auto"/>
+        </w:tblPrEx>
+        <w:trPr>
+          <w:trHeight w:val="374"/>
+          <w:jc w:val="center"/>
+        </w:trPr>
+        <w:tc>
+          <w:tcPr>
+            <w:tcW w:w="369" w:type="dxa"/>
+            <w:tcBorders>
+              <w:top w:val="single" w:sz="4" w:space="0" w:color="000000"/>
+              <w:left w:val="single" w:sz="4" w:space="0" w:color="000000"/>
+              <w:bottom w:val="single" w:sz="4" w:space="0" w:color="000000"/>
+              <w:right w:val="single" w:sz="4" w:space="0" w:color="000000"/>
+            </w:tcBorders>
+            <w:shd w:val="clear" w:color="auto" w:fill="F2F2F2"/>
+            <w:tcMar>
+              <w:top w:w="80" w:type="dxa"/>
+              <w:left w:w="80" w:type="dxa"/>
+              <w:bottom w:w="80" w:type="dxa"/>
+              <w:right w:w="80" w:type="dxa"/>
+            </w:tcMar>
+          </w:tcPr>
+          <w:p>
+            <w:pPr>
+              <w:pStyle w:val="BELK-TableText"/>
+              <w:jc w:val="center"/>
+            </w:pPr>
+            <w:r>
+              <w:t>4</w:t>
+            </w:r>
+          </w:p>
+        </w:tc>
+        <w:tc>
+          <w:tcPr>
+            <w:tcW w:w="2601" w:type="dxa"/>
+            <w:tcBorders>
+              <w:top w:val="single" w:sz="4" w:space="0" w:color="000000"/>
+              <w:left w:val="single" w:sz="4" w:space="0" w:color="000000"/>
+              <w:bottom w:val="single" w:sz="4" w:space="0" w:color="000000"/>
+              <w:right w:val="single" w:sz="8" w:space="0" w:color="000000"/>
+            </w:tcBorders>
+            <w:shd w:val="clear" w:color="auto" w:fill="auto"/>
+            <w:tcMar>
+              <w:top w:w="80" w:type="dxa"/>
+              <w:left w:w="80" w:type="dxa"/>
+              <w:bottom w:w="80" w:type="dxa"/>
+              <w:right w:w="80" w:type="dxa"/>
+            </w:tcMar>
+            <w:vAlign w:val="center"/>
+          </w:tcPr>
+          <w:p>
+            <w:pPr>
+              <w:pStyle w:val="BELK-TableText"/>
+            </w:pPr>
+            <w:r>
+              <w:t>HTML TEXT AREA</w:t>
+            </w:r>
+          </w:p>
+        </w:tc>
+        <w:tc>
+          <w:tcPr>
+            <w:tcW w:w="7254" w:type="dxa"/>
+            <w:gridSpan w:val="4"/>
+            <w:tcBorders>
+              <w:top w:val="single" w:sz="4" w:space="0" w:color="000000"/>
+              <w:left w:val="single" w:sz="8" w:space="0" w:color="000000"/>
+              <w:bottom w:val="single" w:sz="4" w:space="0" w:color="000000"/>
+              <w:right w:val="single" w:sz="4" w:space="0" w:color="000000"/>
+            </w:tcBorders>
+            <w:shd w:val="clear" w:color="auto" w:fill="auto"/>
+            <w:tcMar>
+              <w:top w:w="80" w:type="dxa"/>
+              <w:left w:w="80" w:type="dxa"/>
+              <w:bottom w:w="80" w:type="dxa"/>
+              <w:right w:w="80" w:type="dxa"/>
+            </w:tcMar>
+            <w:vAlign w:val="center"/>
+          </w:tcPr>
+          <w:p/>
+        </w:tc>
+      </w:tr>
+      <w:tr>
+        <w:tblPrEx>
+          <w:shd w:val="clear" w:color="auto" w:fill="auto"/>
+        </w:tblPrEx>
+        <w:trPr>
+          <w:trHeight w:val="250"/>
+          <w:jc w:val="center"/>
+        </w:trPr>
+        <w:tc>
+          <w:tcPr>
+            <w:tcW w:w="369" w:type="dxa"/>
+            <w:tcBorders>
+              <w:top w:val="single" w:sz="4" w:space="0" w:color="000000"/>
+              <w:left w:val="single" w:sz="4" w:space="0" w:color="000000"/>
+              <w:bottom w:val="single" w:sz="4" w:space="0" w:color="000000"/>
+              <w:right w:val="single" w:sz="4" w:space="0" w:color="000000"/>
+            </w:tcBorders>
+            <w:shd w:val="clear" w:color="auto" w:fill="F2F2F2"/>
+            <w:tcMar>
+              <w:top w:w="80" w:type="dxa"/>
+              <w:left w:w="80" w:type="dxa"/>
+              <w:bottom w:w="80" w:type="dxa"/>
+              <w:right w:w="80" w:type="dxa"/>
+            </w:tcMar>
+          </w:tcPr>
+          <w:p>
+            <w:pPr>
+              <w:pStyle w:val="BELK-TableText"/>
+              <w:jc w:val="center"/>
+            </w:pPr>
+            <w:r>
+              <w:t>5</w:t>
+            </w:r>
+          </w:p>
+        </w:tc>
+        <w:tc>
+          <w:tcPr>
+            <w:tcW w:w="2601" w:type="dxa"/>
+            <w:tcBorders>
+              <w:top w:val="single" w:sz="4" w:space="0" w:color="000000"/>
+              <w:left w:val="single" w:sz="4" w:space="0" w:color="000000"/>
+              <w:bottom w:val="single" w:sz="4" w:space="0" w:color="000000"/>
+              <w:right w:val="single" w:sz="8" w:space="0" w:color="000000"/>
+            </w:tcBorders>
+            <w:shd w:val="clear" w:color="auto" w:fill="auto"/>
+            <w:tcMar>
+              <w:top w:w="80" w:type="dxa"/>
+              <w:left w:w="80" w:type="dxa"/>
+              <w:bottom w:w="80" w:type="dxa"/>
+              <w:right w:w="80" w:type="dxa"/>
+            </w:tcMar>
+            <w:vAlign w:val="center"/>
+          </w:tcPr>
+          <w:p>
+            <w:pPr>
+              <w:pStyle w:val="BELK-TableText"/>
+            </w:pPr>
+            <w:r>
+              <w:t>RADIO BUTTONS</w:t>
+            </w:r>
+          </w:p>
+        </w:tc>
+        <w:tc>
+          <w:tcPr>
+            <w:tcW w:w="7254" w:type="dxa"/>
+            <w:gridSpan w:val="4"/>
+            <w:tcBorders>
+              <w:top w:val="single" w:sz="4" w:space="0" w:color="000000"/>
+              <w:left w:val="single" w:sz="8" w:space="0" w:color="000000"/>
+              <w:bottom w:val="single" w:sz="4" w:space="0" w:color="000000"/>
+              <w:right w:val="single" w:sz="4" w:space="0" w:color="000000"/>
+            </w:tcBorders>
+            <w:shd w:val="clear" w:color="auto" w:fill="auto"/>
+            <w:tcMar>
+              <w:top w:w="80" w:type="dxa"/>
+              <w:left w:w="80" w:type="dxa"/>
+              <w:bottom w:w="80" w:type="dxa"/>
+              <w:right w:w="80" w:type="dxa"/>
+            </w:tcMar>
+            <w:vAlign w:val="center"/>
+          </w:tcPr>
+          <w:p/>
+        </w:tc>
+      </w:tr>
+      <w:tr>
+        <w:tblPrEx>
+          <w:shd w:val="clear" w:color="auto" w:fill="auto"/>
+        </w:tblPrEx>
+        <w:trPr>
+          <w:trHeight w:val="250"/>
+          <w:jc w:val="center"/>
+        </w:trPr>
+        <w:tc>
+          <w:tcPr>
+            <w:tcW w:w="369" w:type="dxa"/>
+            <w:tcBorders>
+              <w:top w:val="single" w:sz="4" w:space="0" w:color="000000"/>
+              <w:left w:val="single" w:sz="4" w:space="0" w:color="000000"/>
+              <w:bottom w:val="single" w:sz="4" w:space="0" w:color="000000"/>
+              <w:right w:val="single" w:sz="4" w:space="0" w:color="000000"/>
+            </w:tcBorders>
+            <w:shd w:val="clear" w:color="auto" w:fill="F2F2F2"/>
+            <w:tcMar>
+              <w:top w:w="80" w:type="dxa"/>
+              <w:left w:w="80" w:type="dxa"/>
+              <w:bottom w:w="80" w:type="dxa"/>
+              <w:right w:w="80" w:type="dxa"/>
+            </w:tcMar>
+          </w:tcPr>
+          <w:p>
+            <w:pPr>
+              <w:pStyle w:val="BELK-TableText"/>
+              <w:jc w:val="center"/>
+            </w:pPr>
+            <w:r>
+              <w:t>6</w:t>
+            </w:r>
+          </w:p>
+        </w:tc>
+        <w:tc>
+          <w:tcPr>
+            <w:tcW w:w="2601" w:type="dxa"/>
+            <w:tcBorders>
+              <w:top w:val="single" w:sz="4" w:space="0" w:color="000000"/>
+              <w:left w:val="single" w:sz="4" w:space="0" w:color="000000"/>
+              <w:bottom w:val="single" w:sz="4" w:space="0" w:color="000000"/>
+              <w:right w:val="single" w:sz="8" w:space="0" w:color="000000"/>
+            </w:tcBorders>
+            <w:shd w:val="clear" w:color="auto" w:fill="auto"/>
+            <w:tcMar>
+              <w:top w:w="80" w:type="dxa"/>
+              <w:left w:w="80" w:type="dxa"/>
+              <w:bottom w:w="80" w:type="dxa"/>
+              <w:right w:w="80" w:type="dxa"/>
+            </w:tcMar>
+            <w:vAlign w:val="center"/>
+          </w:tcPr>
+          <w:p>
+            <w:pPr>
+              <w:pStyle w:val="BELK-TableText"/>
+            </w:pPr>
+            <w:r>
+              <w:t>TEXT FIELD</w:t>
+            </w:r>
+          </w:p>
+        </w:tc>
+        <w:tc>
+          <w:tcPr>
+            <w:tcW w:w="7254" w:type="dxa"/>
+            <w:gridSpan w:val="4"/>
+            <w:tcBorders>
+              <w:top w:val="single" w:sz="4" w:space="0" w:color="000000"/>
+              <w:left w:val="single" w:sz="8" w:space="0" w:color="000000"/>
+              <w:bottom w:val="single" w:sz="4" w:space="0" w:color="000000"/>
+              <w:right w:val="single" w:sz="4" w:space="0" w:color="000000"/>
+            </w:tcBorders>
+            <w:shd w:val="clear" w:color="auto" w:fill="auto"/>
+            <w:tcMar>
+              <w:top w:w="80" w:type="dxa"/>
+              <w:left w:w="80" w:type="dxa"/>
+              <w:bottom w:w="80" w:type="dxa"/>
+              <w:right w:w="80" w:type="dxa"/>
+            </w:tcMar>
+            <w:vAlign w:val="center"/>
+          </w:tcPr>
+          <w:p/>
+        </w:tc>
+      </w:tr>
+      <w:tr>
+        <w:tblPrEx>
+          <w:shd w:val="clear" w:color="auto" w:fill="auto"/>
+        </w:tblPrEx>
+        <w:trPr>
+          <w:trHeight w:val="250"/>
+          <w:jc w:val="center"/>
+        </w:trPr>
+        <w:tc>
+          <w:tcPr>
+            <w:tcW w:w="10224" w:type="dxa"/>
+            <w:gridSpan w:val="6"/>
+            <w:tcBorders>
+              <w:top w:val="single" w:sz="4" w:space="0" w:color="000000"/>
+              <w:left w:val="single" w:sz="4" w:space="0" w:color="000000"/>
+              <w:bottom w:val="single" w:sz="4" w:space="0" w:color="000000"/>
+              <w:right w:val="single" w:sz="4" w:space="0" w:color="000000"/>
+            </w:tcBorders>
+            <w:shd w:val="clear" w:color="auto" w:fill="27ACFF"/>
+            <w:tcMar>
+              <w:top w:w="80" w:type="dxa"/>
+              <w:left w:w="80" w:type="dxa"/>
+              <w:bottom w:w="80" w:type="dxa"/>
+              <w:right w:w="80" w:type="dxa"/>
+            </w:tcMar>
+          </w:tcPr>
+          <w:p>
+            <w:pPr>
+              <w:pStyle w:val="BELK-TableText"/>
+              <w:jc w:val="center"/>
+              <w:rPr>
+                <w:color w:val="FFFFFF" w:themeColor="background1"/>
+              </w:rPr>
+            </w:pPr>
+            <w:r>
+              <w:rPr>
+                <w:b/>
+                <w:color w:val="FFFFFF" w:themeColor="background1"/>
+              </w:rPr>
+              <w:t>ATTRIBUTE VALUES</w:t>
+            </w:r>
+            <w:r>
+              <w:rPr>
+                <w:color w:val="FFFFFF" w:themeColor="background1"/>
+              </w:rPr>
+              <w:t xml:space="preserve"> (PLEASE LIST VALUES BELOW)</w:t>
+            </w:r>
+            <w:r>
+              <w:rPr>
+                <w:color w:val="FFFFFF" w:themeColor="background1"/>
+              </w:rPr>
+              <w:t>:</w:t>
+            </w:r>
+          </w:p>
+        </w:tc>
+      </w:tr>
+      <w:tr>
+        <w:tblPrEx>
+          <w:shd w:val="clear" w:color="auto" w:fill="auto"/>
+        </w:tblPrEx>
+        <w:trPr>
+          <w:trHeight w:val="250"/>
+          <w:jc w:val="center"/>
+        </w:trPr>
+        <w:tc>
+          <w:tcPr>
+            <w:tcW w:w="2970" w:type="dxa"/>
+            <w:gridSpan w:val="2"/>
+            <w:tcBorders>
+              <w:top w:val="single" w:sz="4" w:space="0" w:color="000000"/>
+              <w:left w:val="single" w:sz="4" w:space="0" w:color="000000"/>
+              <w:bottom w:val="single" w:sz="4" w:space="0" w:color="000000"/>
+              <w:right w:val="single" w:sz="4" w:space="0" w:color="000000"/>
+            </w:tcBorders>
+            <w:shd w:val="clear" w:color="auto" w:fill="auto"/>
+            <w:tcMar>
+              <w:top w:w="80" w:type="dxa"/>
+              <w:left w:w="80" w:type="dxa"/>
+              <w:bottom w:w="80" w:type="dxa"/>
+              <w:right w:w="80" w:type="dxa"/>
+            </w:tcMar>
+          </w:tcPr>
+          <w:p>
+            <w:pPr>
+              <w:pStyle w:val="BELK-TableText"/>
+              <w:jc w:val="center"/>
+              <w:rPr>
+                <w:color w:val="FFFFFF" w:themeColor="background1"/>
+              </w:rPr>
+            </w:pPr>
+          </w:p>
+        </w:tc>
+        <w:tc>
+          <w:tcPr>
+            <w:tcW w:w="2700" w:type="dxa"/>
+            <w:tcBorders>
+              <w:top w:val="single" w:sz="4" w:space="0" w:color="000000"/>
+              <w:left w:val="single" w:sz="4" w:space="0" w:color="000000"/>
+              <w:bottom w:val="single" w:sz="4" w:space="0" w:color="000000"/>
+              <w:right w:val="single" w:sz="4" w:space="0" w:color="000000"/>
+            </w:tcBorders>
+            <w:shd w:val="clear" w:color="auto" w:fill="auto"/>
+          </w:tcPr>
+          <w:p>
+            <w:pPr>
+              <w:pStyle w:val="BELK-TableText"/>
+              <w:jc w:val="center"/>
+              <w:rPr>
+                <w:color w:val="FFFFFF" w:themeColor="background1"/>
+              </w:rPr>
+            </w:pPr>
+          </w:p>
+        </w:tc>
+        <w:tc>
+          <w:tcPr>
+            <w:tcW w:w="2510" w:type="dxa"/>
+            <w:tcBorders>
+              <w:top w:val="single" w:sz="4" w:space="0" w:color="000000"/>
+              <w:left w:val="single" w:sz="4" w:space="0" w:color="000000"/>
+              <w:bottom w:val="single" w:sz="4" w:space="0" w:color="000000"/>
+              <w:right w:val="single" w:sz="4" w:space="0" w:color="000000"/>
+            </w:tcBorders>
+            <w:shd w:val="clear" w:color="auto" w:fill="auto"/>
+          </w:tcPr>
+          <w:p>
+            <w:pPr>
+              <w:pStyle w:val="BELK-TableText"/>
+              <w:jc w:val="center"/>
+              <w:rPr>
+                <w:color w:val="FFFFFF" w:themeColor="background1"/>
+              </w:rPr>
+            </w:pPr>
+          </w:p>
+        </w:tc>
+        <w:tc>
+          <w:tcPr>
+            <w:tcW w:w="2044" w:type="dxa"/>
+            <w:gridSpan w:val="2"/>
+            <w:tcBorders>
+              <w:top w:val="single" w:sz="4" w:space="0" w:color="000000"/>
+              <w:left w:val="single" w:sz="4" w:space="0" w:color="000000"/>
+              <w:bottom w:val="single" w:sz="4" w:space="0" w:color="000000"/>
+              <w:right w:val="single" w:sz="4" w:space="0" w:color="000000"/>
+            </w:tcBorders>
+            <w:shd w:val="clear" w:color="auto" w:fill="auto"/>
+          </w:tcPr>
+          <w:p>
+            <w:pPr>
+              <w:pStyle w:val="BELK-TableText"/>
+              <w:jc w:val="center"/>
+              <w:rPr>
+                <w:color w:val="FFFFFF" w:themeColor="background1"/>
+              </w:rPr>
+            </w:pPr>
+          </w:p>
+        </w:tc>
+      </w:tr>
+      <w:tr>
+        <w:tblPrEx>
+          <w:shd w:val="clear" w:color="auto" w:fill="auto"/>
+        </w:tblPrEx>
+        <w:trPr>
+          <w:trHeight w:val="250"/>
+          <w:jc w:val="center"/>
+        </w:trPr>
+        <w:tc>
+          <w:tcPr>
+            <w:tcW w:w="2970" w:type="dxa"/>
+            <w:gridSpan w:val="2"/>
+            <w:tcBorders>
+              <w:top w:val="single" w:sz="4" w:space="0" w:color="000000"/>
+              <w:left w:val="single" w:sz="4" w:space="0" w:color="000000"/>
+              <w:bottom w:val="single" w:sz="4" w:space="0" w:color="000000"/>
+              <w:right w:val="single" w:sz="4" w:space="0" w:color="000000"/>
+            </w:tcBorders>
+            <w:shd w:val="clear" w:color="auto" w:fill="auto"/>
+            <w:tcMar>
+              <w:top w:w="80" w:type="dxa"/>
+              <w:left w:w="80" w:type="dxa"/>
+              <w:bottom w:w="80" w:type="dxa"/>
+              <w:right w:w="80" w:type="dxa"/>
+            </w:tcMar>
+          </w:tcPr>
+          <w:p>
+            <w:pPr>
+              <w:pStyle w:val="BELK-TableText"/>
+              <w:jc w:val="center"/>
+              <w:rPr>
+                <w:color w:val="FFFFFF" w:themeColor="background1"/>
+              </w:rPr>
+            </w:pPr>
+          </w:p>
+        </w:tc>
+        <w:tc>
+          <w:tcPr>
+            <w:tcW w:w="2700" w:type="dxa"/>
+            <w:tcBorders>
+              <w:top w:val="single" w:sz="4" w:space="0" w:color="000000"/>
+              <w:left w:val="single" w:sz="4" w:space="0" w:color="000000"/>
+              <w:bottom w:val="single" w:sz="4" w:space="0" w:color="000000"/>
+              <w:right w:val="single" w:sz="4" w:space="0" w:color="000000"/>
+            </w:tcBorders>
+            <w:shd w:val="clear" w:color="auto" w:fill="auto"/>
+          </w:tcPr>
+          <w:p>
+            <w:pPr>
+              <w:pStyle w:val="BELK-TableText"/>
+              <w:jc w:val="center"/>
+              <w:rPr>
+                <w:color w:val="FFFFFF" w:themeColor="background1"/>
+              </w:rPr>
+            </w:pPr>
+          </w:p>
+        </w:tc>
+        <w:tc>
+          <w:tcPr>
+            <w:tcW w:w="2510" w:type="dxa"/>
+            <w:tcBorders>
+              <w:top w:val="single" w:sz="4" w:space="0" w:color="000000"/>
+              <w:left w:val="single" w:sz="4" w:space="0" w:color="000000"/>
+              <w:bottom w:val="single" w:sz="4" w:space="0" w:color="000000"/>
+              <w:right w:val="single" w:sz="4" w:space="0" w:color="000000"/>
+            </w:tcBorders>
+            <w:shd w:val="clear" w:color="auto" w:fill="auto"/>
+          </w:tcPr>
+          <w:p>
+            <w:pPr>
+              <w:pStyle w:val="BELK-TableText"/>
+              <w:jc w:val="center"/>
+              <w:rPr>
+                <w:color w:val="FFFFFF" w:themeColor="background1"/>
+              </w:rPr>
+            </w:pPr>
+          </w:p>
+        </w:tc>
+        <w:tc>
+          <w:tcPr>
+            <w:tcW w:w="2044" w:type="dxa"/>
+            <w:gridSpan w:val="2"/>
+            <w:tcBorders>
+              <w:top w:val="single" w:sz="4" w:space="0" w:color="000000"/>
+              <w:left w:val="single" w:sz="4" w:space="0" w:color="000000"/>
+              <w:bottom w:val="single" w:sz="4" w:space="0" w:color="000000"/>
+              <w:right w:val="single" w:sz="4" w:space="0" w:color="000000"/>
+            </w:tcBorders>
+            <w:shd w:val="clear" w:color="auto" w:fill="auto"/>
+          </w:tcPr>
+          <w:p>
+            <w:pPr>
+              <w:pStyle w:val="BELK-TableText"/>
+              <w:jc w:val="center"/>
+              <w:rPr>
+                <w:color w:val="FFFFFF" w:themeColor="background1"/>
+              </w:rPr>
+            </w:pPr>
+          </w:p>
+        </w:tc>
+      </w:tr>
+      <w:tr>
+        <w:tblPrEx>
+          <w:shd w:val="clear" w:color="auto" w:fill="auto"/>
+        </w:tblPrEx>
+        <w:trPr>
+          <w:trHeight w:val="250"/>
+          <w:jc w:val="center"/>
+        </w:trPr>
+        <w:tc>
+          <w:tcPr>
+            <w:tcW w:w="2970" w:type="dxa"/>
+            <w:gridSpan w:val="2"/>
+            <w:tcBorders>
+              <w:top w:val="single" w:sz="4" w:space="0" w:color="000000"/>
+              <w:left w:val="single" w:sz="4" w:space="0" w:color="000000"/>
+              <w:bottom w:val="single" w:sz="4" w:space="0" w:color="000000"/>
+              <w:right w:val="single" w:sz="4" w:space="0" w:color="000000"/>
+            </w:tcBorders>
+            <w:shd w:val="clear" w:color="auto" w:fill="auto"/>
+            <w:tcMar>
+              <w:top w:w="80" w:type="dxa"/>
+              <w:left w:w="80" w:type="dxa"/>
+              <w:bottom w:w="80" w:type="dxa"/>
+              <w:right w:w="80" w:type="dxa"/>
+            </w:tcMar>
+          </w:tcPr>
+          <w:p>
+            <w:pPr>
+              <w:pStyle w:val="BELK-TableText"/>
+              <w:jc w:val="center"/>
+              <w:rPr>
+                <w:color w:val="FFFFFF" w:themeColor="background1"/>
+              </w:rPr>
+            </w:pPr>
+          </w:p>
+        </w:tc>
+        <w:tc>
+          <w:tcPr>
+            <w:tcW w:w="2700" w:type="dxa"/>
+            <w:tcBorders>
+              <w:top w:val="single" w:sz="4" w:space="0" w:color="000000"/>
+              <w:left w:val="single" w:sz="4" w:space="0" w:color="000000"/>
+              <w:bottom w:val="single" w:sz="4" w:space="0" w:color="000000"/>
+              <w:right w:val="single" w:sz="4" w:space="0" w:color="000000"/>
+            </w:tcBorders>
+            <w:shd w:val="clear" w:color="auto" w:fill="auto"/>
+          </w:tcPr>
+          <w:p>
+            <w:pPr>
+              <w:pStyle w:val="BELK-TableText"/>
+              <w:jc w:val="center"/>
+              <w:rPr>
+                <w:color w:val="FFFFFF" w:themeColor="background1"/>
+              </w:rPr>
+            </w:pPr>
+          </w:p>
+        </w:tc>
+        <w:tc>
+          <w:tcPr>
+            <w:tcW w:w="2510" w:type="dxa"/>
+            <w:tcBorders>
+              <w:top w:val="single" w:sz="4" w:space="0" w:color="000000"/>
+              <w:left w:val="single" w:sz="4" w:space="0" w:color="000000"/>
+              <w:bottom w:val="single" w:sz="4" w:space="0" w:color="000000"/>
+              <w:right w:val="single" w:sz="4" w:space="0" w:color="000000"/>
+            </w:tcBorders>
+            <w:shd w:val="clear" w:color="auto" w:fill="auto"/>
+          </w:tcPr>
+          <w:p>
+            <w:pPr>
+              <w:pStyle w:val="BELK-TableText"/>
+              <w:jc w:val="center"/>
+              <w:rPr>
+                <w:color w:val="FFFFFF" w:themeColor="background1"/>
+              </w:rPr>
+            </w:pPr>
+          </w:p>
+        </w:tc>
+        <w:tc>
+          <w:tcPr>
+            <w:tcW w:w="2044" w:type="dxa"/>
+            <w:gridSpan w:val="2"/>
+            <w:tcBorders>
+              <w:top w:val="single" w:sz="4" w:space="0" w:color="000000"/>
+              <w:left w:val="single" w:sz="4" w:space="0" w:color="000000"/>
+              <w:bottom w:val="single" w:sz="4" w:space="0" w:color="000000"/>
+              <w:right w:val="single" w:sz="4" w:space="0" w:color="000000"/>
+            </w:tcBorders>
+            <w:shd w:val="clear" w:color="auto" w:fill="auto"/>
+          </w:tcPr>
+          <w:p>
+            <w:pPr>
+              <w:pStyle w:val="BELK-TableText"/>
+              <w:jc w:val="center"/>
+              <w:rPr>
+                <w:color w:val="FFFFFF" w:themeColor="background1"/>
+              </w:rPr>
+            </w:pPr>
+          </w:p>
+        </w:tc>
+      </w:tr>
+      <w:tr>
+        <w:tblPrEx>
+          <w:shd w:val="clear" w:color="auto" w:fill="auto"/>
+        </w:tblPrEx>
+        <w:trPr>
+          <w:trHeight w:val="250"/>
+          <w:jc w:val="center"/>
+        </w:trPr>
+        <w:tc>
+          <w:tcPr>
+            <w:tcW w:w="2970" w:type="dxa"/>
+            <w:gridSpan w:val="2"/>
+            <w:tcBorders>
+              <w:top w:val="single" w:sz="4" w:space="0" w:color="000000"/>
+              <w:left w:val="single" w:sz="4" w:space="0" w:color="000000"/>
+              <w:bottom w:val="single" w:sz="4" w:space="0" w:color="000000"/>
+              <w:right w:val="single" w:sz="4" w:space="0" w:color="000000"/>
+            </w:tcBorders>
+            <w:shd w:val="clear" w:color="auto" w:fill="auto"/>
+            <w:tcMar>
+              <w:top w:w="80" w:type="dxa"/>
+              <w:left w:w="80" w:type="dxa"/>
+              <w:bottom w:w="80" w:type="dxa"/>
+              <w:right w:w="80" w:type="dxa"/>
+            </w:tcMar>
+          </w:tcPr>
+          <w:p>
+            <w:pPr>
+              <w:pStyle w:val="BELK-TableText"/>
+              <w:jc w:val="center"/>
+              <w:rPr>
+                <w:color w:val="FFFFFF" w:themeColor="background1"/>
+              </w:rPr>
+            </w:pPr>
+          </w:p>
+        </w:tc>
+        <w:tc>
+          <w:tcPr>
+            <w:tcW w:w="2700" w:type="dxa"/>
+            <w:tcBorders>
+              <w:top w:val="single" w:sz="4" w:space="0" w:color="000000"/>
+              <w:left w:val="single" w:sz="4" w:space="0" w:color="000000"/>
+              <w:bottom w:val="single" w:sz="4" w:space="0" w:color="000000"/>
+              <w:right w:val="single" w:sz="4" w:space="0" w:color="000000"/>
+            </w:tcBorders>
+            <w:shd w:val="clear" w:color="auto" w:fill="auto"/>
+          </w:tcPr>
+          <w:p>
+            <w:pPr>
+              <w:pStyle w:val="BELK-TableText"/>
+              <w:jc w:val="center"/>
+              <w:rPr>
+                <w:color w:val="FFFFFF" w:themeColor="background1"/>
+              </w:rPr>
+            </w:pPr>
+          </w:p>
+        </w:tc>
+        <w:tc>
+          <w:tcPr>
+            <w:tcW w:w="2510" w:type="dxa"/>
+            <w:tcBorders>
+              <w:top w:val="single" w:sz="4" w:space="0" w:color="000000"/>
+              <w:left w:val="single" w:sz="4" w:space="0" w:color="000000"/>
+              <w:bottom w:val="single" w:sz="4" w:space="0" w:color="000000"/>
+              <w:right w:val="single" w:sz="4" w:space="0" w:color="000000"/>
+            </w:tcBorders>
+            <w:shd w:val="clear" w:color="auto" w:fill="auto"/>
+          </w:tcPr>
+          <w:p>
+            <w:pPr>
+              <w:pStyle w:val="BELK-TableText"/>
+              <w:jc w:val="center"/>
+              <w:rPr>
+                <w:color w:val="FFFFFF" w:themeColor="background1"/>
+              </w:rPr>
+            </w:pPr>
+          </w:p>
+        </w:tc>
+        <w:tc>
+          <w:tcPr>
+            <w:tcW w:w="2044" w:type="dxa"/>
+            <w:gridSpan w:val="2"/>
+            <w:tcBorders>
+              <w:top w:val="single" w:sz="4" w:space="0" w:color="000000"/>
+              <w:left w:val="single" w:sz="4" w:space="0" w:color="000000"/>
+              <w:bottom w:val="single" w:sz="4" w:space="0" w:color="000000"/>
+              <w:right w:val="single" w:sz="4" w:space="0" w:color="000000"/>
+            </w:tcBorders>
+            <w:shd w:val="clear" w:color="auto" w:fill="auto"/>
+          </w:tcPr>
+          <w:p>
+            <w:pPr>
+              <w:pStyle w:val="BELK-TableText"/>
+              <w:jc w:val="center"/>
+              <w:rPr>
+                <w:color w:val="FFFFFF" w:themeColor="background1"/>
+              </w:rPr>
+            </w:pPr>
+          </w:p>
+        </w:tc>
+      </w:tr>
+      <w:tr>
+        <w:tblPrEx>
+          <w:shd w:val="clear" w:color="auto" w:fill="auto"/>
+        </w:tblPrEx>
+        <w:trPr>
+          <w:trHeight w:val="250"/>
+          <w:jc w:val="center"/>
+        </w:trPr>
+        <w:tc>
+          <w:tcPr>
+            <w:tcW w:w="2970" w:type="dxa"/>
+            <w:gridSpan w:val="2"/>
+            <w:tcBorders>
+              <w:top w:val="single" w:sz="4" w:space="0" w:color="000000"/>
+              <w:left w:val="single" w:sz="4" w:space="0" w:color="000000"/>
+              <w:bottom w:val="single" w:sz="4" w:space="0" w:color="000000"/>
+              <w:right w:val="single" w:sz="4" w:space="0" w:color="000000"/>
+            </w:tcBorders>
+            <w:shd w:val="clear" w:color="auto" w:fill="auto"/>
+            <w:tcMar>
+              <w:top w:w="80" w:type="dxa"/>
+              <w:left w:w="80" w:type="dxa"/>
+              <w:bottom w:w="80" w:type="dxa"/>
+              <w:right w:w="80" w:type="dxa"/>
+            </w:tcMar>
+          </w:tcPr>
+          <w:p>
+            <w:pPr>
+              <w:pStyle w:val="BELK-TableText"/>
+              <w:jc w:val="center"/>
+              <w:rPr>
+                <w:color w:val="FFFFFF" w:themeColor="background1"/>
+              </w:rPr>
+            </w:pPr>
+          </w:p>
+        </w:tc>
+        <w:tc>
+          <w:tcPr>
+            <w:tcW w:w="2700" w:type="dxa"/>
+            <w:tcBorders>
+              <w:top w:val="single" w:sz="4" w:space="0" w:color="000000"/>
+              <w:left w:val="single" w:sz="4" w:space="0" w:color="000000"/>
+              <w:bottom w:val="single" w:sz="4" w:space="0" w:color="000000"/>
+              <w:right w:val="single" w:sz="4" w:space="0" w:color="000000"/>
+            </w:tcBorders>
+            <w:shd w:val="clear" w:color="auto" w:fill="auto"/>
+          </w:tcPr>
+          <w:p>
+            <w:pPr>
+              <w:pStyle w:val="BELK-TableText"/>
+              <w:jc w:val="center"/>
+              <w:rPr>
+                <w:color w:val="FFFFFF" w:themeColor="background1"/>
+              </w:rPr>
+            </w:pPr>
+          </w:p>
+        </w:tc>
+        <w:tc>
+          <w:tcPr>
+            <w:tcW w:w="2510" w:type="dxa"/>
+            <w:tcBorders>
+              <w:top w:val="single" w:sz="4" w:space="0" w:color="000000"/>
+              <w:left w:val="single" w:sz="4" w:space="0" w:color="000000"/>
+              <w:bottom w:val="single" w:sz="4" w:space="0" w:color="000000"/>
+              <w:right w:val="single" w:sz="4" w:space="0" w:color="000000"/>
+            </w:tcBorders>
+            <w:shd w:val="clear" w:color="auto" w:fill="auto"/>
+          </w:tcPr>
+          <w:p>
+            <w:pPr>
+              <w:pStyle w:val="BELK-TableText"/>
+              <w:jc w:val="center"/>
+              <w:rPr>
+                <w:color w:val="FFFFFF" w:themeColor="background1"/>
+              </w:rPr>
+            </w:pPr>
+          </w:p>
+        </w:tc>
+        <w:tc>
+          <w:tcPr>
+            <w:tcW w:w="2044" w:type="dxa"/>
+            <w:gridSpan w:val="2"/>
+            <w:tcBorders>
+              <w:top w:val="single" w:sz="4" w:space="0" w:color="000000"/>
+              <w:left w:val="single" w:sz="4" w:space="0" w:color="000000"/>
+              <w:bottom w:val="single" w:sz="4" w:space="0" w:color="000000"/>
+              <w:right w:val="single" w:sz="4" w:space="0" w:color="000000"/>
+            </w:tcBorders>
+            <w:shd w:val="clear" w:color="auto" w:fill="auto"/>
+          </w:tcPr>
+          <w:p>
+            <w:pPr>
+              <w:pStyle w:val="BELK-TableText"/>
+              <w:jc w:val="center"/>
+              <w:rPr>
+                <w:color w:val="FFFFFF" w:themeColor="background1"/>
+              </w:rPr>
+            </w:pPr>
+          </w:p>
+        </w:tc>
+      </w:tr>
+      <w:tr>
+        <w:tblPrEx>
+          <w:shd w:val="clear" w:color="auto" w:fill="auto"/>
+        </w:tblPrEx>
+        <w:trPr>
+          <w:trHeight w:val="250"/>
+          <w:jc w:val="center"/>
+        </w:trPr>
+        <w:tc>
+          <w:tcPr>
+            <w:tcW w:w="2970" w:type="dxa"/>
+            <w:gridSpan w:val="2"/>
+            <w:tcBorders>
+              <w:top w:val="single" w:sz="4" w:space="0" w:color="000000"/>
+              <w:left w:val="single" w:sz="4" w:space="0" w:color="000000"/>
+              <w:bottom w:val="single" w:sz="4" w:space="0" w:color="000000"/>
+              <w:right w:val="single" w:sz="4" w:space="0" w:color="000000"/>
+            </w:tcBorders>
+            <w:shd w:val="clear" w:color="auto" w:fill="auto"/>
+            <w:tcMar>
+              <w:top w:w="80" w:type="dxa"/>
+              <w:left w:w="80" w:type="dxa"/>
+              <w:bottom w:w="80" w:type="dxa"/>
+              <w:right w:w="80" w:type="dxa"/>
+            </w:tcMar>
+          </w:tcPr>
+          <w:p>
+            <w:pPr>
+              <w:pStyle w:val="BELK-TableText"/>
+              <w:jc w:val="center"/>
+              <w:rPr>
+                <w:color w:val="FFFFFF" w:themeColor="background1"/>
+              </w:rPr>
+            </w:pPr>
+          </w:p>
+        </w:tc>
+        <w:tc>
+          <w:tcPr>
+            <w:tcW w:w="2700" w:type="dxa"/>
+            <w:tcBorders>
+              <w:top w:val="single" w:sz="4" w:space="0" w:color="000000"/>
+              <w:left w:val="single" w:sz="4" w:space="0" w:color="000000"/>
+              <w:bottom w:val="single" w:sz="4" w:space="0" w:color="000000"/>
+              <w:right w:val="single" w:sz="4" w:space="0" w:color="000000"/>
+            </w:tcBorders>
+            <w:shd w:val="clear" w:color="auto" w:fill="auto"/>
+          </w:tcPr>
+          <w:p>
+            <w:pPr>
+              <w:pStyle w:val="BELK-TableText"/>
+              <w:jc w:val="center"/>
+              <w:rPr>
+                <w:color w:val="FFFFFF" w:themeColor="background1"/>
+              </w:rPr>
+            </w:pPr>
+          </w:p>
+        </w:tc>
+        <w:tc>
+          <w:tcPr>
+            <w:tcW w:w="2510" w:type="dxa"/>
+            <w:tcBorders>
+              <w:top w:val="single" w:sz="4" w:space="0" w:color="000000"/>
+              <w:left w:val="single" w:sz="4" w:space="0" w:color="000000"/>
+              <w:bottom w:val="single" w:sz="4" w:space="0" w:color="000000"/>
+              <w:right w:val="single" w:sz="4" w:space="0" w:color="000000"/>
+            </w:tcBorders>
+            <w:shd w:val="clear" w:color="auto" w:fill="auto"/>
+          </w:tcPr>
+          <w:p>
+            <w:pPr>
+              <w:pStyle w:val="BELK-TableText"/>
+              <w:jc w:val="center"/>
+              <w:rPr>
+                <w:color w:val="FFFFFF" w:themeColor="background1"/>
+              </w:rPr>
+            </w:pPr>
+          </w:p>
+        </w:tc>
+        <w:tc>
+          <w:tcPr>
+            <w:tcW w:w="2044" w:type="dxa"/>
+            <w:gridSpan w:val="2"/>
+            <w:tcBorders>
+              <w:top w:val="single" w:sz="4" w:space="0" w:color="000000"/>
+              <w:left w:val="single" w:sz="4" w:space="0" w:color="000000"/>
+              <w:bottom w:val="single" w:sz="4" w:space="0" w:color="000000"/>
+              <w:right w:val="single" w:sz="4" w:space="0" w:color="000000"/>
+            </w:tcBorders>
+            <w:shd w:val="clear" w:color="auto" w:fill="auto"/>
+          </w:tcPr>
+          <w:p>
+            <w:pPr>
+              <w:pStyle w:val="BELK-TableText"/>
+              <w:jc w:val="center"/>
+              <w:rPr>
+                <w:color w:val="FFFFFF" w:themeColor="background1"/>
+              </w:rPr>
+            </w:pPr>
+          </w:p>
+        </w:tc>
+      </w:tr>
+      <w:tr>
+        <w:tblPrEx>
+          <w:shd w:val="clear" w:color="auto" w:fill="auto"/>
+        </w:tblPrEx>
+        <w:trPr>
+          <w:trHeight w:val="57"/>
+          <w:jc w:val="center"/>
+        </w:trPr>
+        <w:tc>
+          <w:tcPr>
+            <w:tcW w:w="2970" w:type="dxa"/>
+            <w:gridSpan w:val="2"/>
+            <w:tcBorders>
+              <w:top w:val="single" w:sz="4" w:space="0" w:color="000000"/>
+              <w:left w:val="single" w:sz="4" w:space="0" w:color="000000"/>
+              <w:bottom w:val="single" w:sz="4" w:space="0" w:color="000000"/>
+              <w:right w:val="single" w:sz="4" w:space="0" w:color="000000"/>
+            </w:tcBorders>
+            <w:shd w:val="clear" w:color="auto" w:fill="FFFFFF"/>
+            <w:tcMar>
+              <w:top w:w="80" w:type="dxa"/>
+              <w:left w:w="80" w:type="dxa"/>
+              <w:bottom w:w="80" w:type="dxa"/>
+              <w:right w:w="80" w:type="dxa"/>
+            </w:tcMar>
+          </w:tcPr>
+          <w:p>
+            <w:pPr>
+              <w:pStyle w:val="BELK-TableText"/>
+              <w:jc w:val="center"/>
+              <w:rPr>
+                <w:color w:val="FFFFFF" w:themeColor="background1"/>
+              </w:rPr>
+            </w:pPr>
+          </w:p>
+        </w:tc>
+        <w:tc>
+          <w:tcPr>
+            <w:tcW w:w="2700" w:type="dxa"/>
+            <w:tcBorders>
+              <w:top w:val="single" w:sz="4" w:space="0" w:color="000000"/>
+              <w:left w:val="single" w:sz="4" w:space="0" w:color="000000"/>
+              <w:bottom w:val="single" w:sz="4" w:space="0" w:color="000000"/>
+              <w:right w:val="single" w:sz="4" w:space="0" w:color="000000"/>
+            </w:tcBorders>
+            <w:shd w:val="clear" w:color="auto" w:fill="FFFFFF"/>
+          </w:tcPr>
+          <w:p>
+            <w:pPr>
+              <w:pStyle w:val="BELK-TableText"/>
+              <w:jc w:val="center"/>
+              <w:rPr>
+                <w:color w:val="FFFFFF" w:themeColor="background1"/>
+              </w:rPr>
+            </w:pPr>
+          </w:p>
+        </w:tc>
+        <w:tc>
+          <w:tcPr>
+            <w:tcW w:w="2520" w:type="dxa"/>
+            <w:gridSpan w:val="2"/>
+            <w:tcBorders>
+              <w:top w:val="single" w:sz="4" w:space="0" w:color="000000"/>
+              <w:left w:val="single" w:sz="4" w:space="0" w:color="000000"/>
+              <w:bottom w:val="single" w:sz="4" w:space="0" w:color="000000"/>
+              <w:right w:val="single" w:sz="4" w:space="0" w:color="000000"/>
+            </w:tcBorders>
+            <w:shd w:val="clear" w:color="auto" w:fill="FFFFFF"/>
+          </w:tcPr>
+          <w:p>
+            <w:pPr>
+              <w:pStyle w:val="BELK-TableText"/>
+              <w:jc w:val="center"/>
+              <w:rPr>
+                <w:color w:val="FFFFFF" w:themeColor="background1"/>
+              </w:rPr>
+            </w:pPr>
+          </w:p>
+        </w:tc>
+        <w:tc>
+          <w:tcPr>
+            <w:tcW w:w="2034" w:type="dxa"/>
+            <w:tcBorders>
+              <w:top w:val="single" w:sz="4" w:space="0" w:color="000000"/>
+              <w:left w:val="single" w:sz="4" w:space="0" w:color="000000"/>
+              <w:bottom w:val="single" w:sz="4" w:space="0" w:color="000000"/>
+              <w:right w:val="single" w:sz="4" w:space="0" w:color="000000"/>
+            </w:tcBorders>
+            <w:shd w:val="clear" w:color="auto" w:fill="FFFFFF"/>
+          </w:tcPr>
+          <w:p>
+            <w:pPr>
+              <w:pStyle w:val="BELK-TableText"/>
+              <w:jc w:val="center"/>
+              <w:rPr>
+                <w:color w:val="FFFFFF" w:themeColor="background1"/>
+              </w:rPr>
+            </w:pPr>
+          </w:p>
+        </w:tc>
+      </w:tr>
+    </w:tbl>
+    <w:p>
+      <w:pPr>
+        <w:pStyle w:val="BELK-BodyText"/>
+        <w:ind w:left="432"/>
+      </w:pPr>
+    </w:p>
+    <w:p>
+      <w:pPr>
+        <w:pBdr>
+          <w:top w:val="none" w:sz="0" w:space="0" w:color="auto"/>
+          <w:left w:val="none" w:sz="0" w:space="0" w:color="auto"/>
+          <w:bottom w:val="none" w:sz="0" w:space="0" w:color="auto"/>
+          <w:right w:val="none" w:sz="0" w:space="0" w:color="auto"/>
+          <w:between w:val="none" w:sz="0" w:space="0" w:color="auto"/>
+          <w:bar w:val="none" w:sz="0" w:color="auto"/>
+        </w:pBdr>
+        <w:rPr>
+          <w:rFonts w:ascii="Calibri" w:hAnsi="Calibri"/>
+        </w:rPr>
+      </w:pPr>
+    </w:p>
+    <w:p>
+      <w:pPr>
+        <w:pBdr>
+          <w:top w:val="none" w:sz="0" w:space="0" w:color="auto"/>
+          <w:left w:val="none" w:sz="0" w:space="0" w:color="auto"/>
+          <w:bottom w:val="none" w:sz="0" w:space="0" w:color="auto"/>
+          <w:right w:val="none" w:sz="0" w:space="0" w:color="auto"/>
+          <w:between w:val="none" w:sz="0" w:space="0" w:color="auto"/>
+          <w:bar w:val="none" w:sz="0" w:color="auto"/>
+        </w:pBdr>
+        <w:rPr>
+          <w:rFonts w:ascii="Calibri" w:hAnsi="Calibri"/>
+        </w:rPr>
+      </w:pPr>
+    </w:p>
+    <w:p>
+      <w:pPr>
+        <w:pBdr>
+          <w:top w:val="none" w:sz="0" w:space="0" w:color="auto"/>
+          <w:left w:val="none" w:sz="0" w:space="0" w:color="auto"/>
+          <w:bottom w:val="none" w:sz="0" w:space="0" w:color="auto"/>
+          <w:right w:val="none" w:sz="0" w:space="0" w:color="auto"/>
+          <w:between w:val="none" w:sz="0" w:space="0" w:color="auto"/>
+          <w:bar w:val="none" w:sz="0" w:color="auto"/>
+        </w:pBdr>
+        <w:rPr>
+          <w:rFonts w:ascii="Calibri" w:hAnsi="Calibri"/>
+        </w:rPr>
+      </w:pPr>
+    </w:p>
+    <w:tbl>
+      <w:tblPr>
+        <w:tblW w:w="10224" w:type="dxa"/>
+        <w:jc w:val="center"/>
+        <w:tblInd w:w="108" w:type="dxa"/>
+        <w:tblBorders>
+          <w:top w:val="single" w:sz="2" w:space="0" w:color="000000"/>
+          <w:left w:val="single" w:sz="2" w:space="0" w:color="000000"/>
+          <w:bottom w:val="single" w:sz="2" w:space="0" w:color="000000"/>
+          <w:right w:val="single" w:sz="2" w:space="0" w:color="000000"/>
+          <w:insideH w:val="single" w:sz="2" w:space="0" w:color="000000"/>
+          <w:insideV w:val="single" w:sz="2" w:space="0" w:color="000000"/>
+        </w:tblBorders>
+        <w:tblLayout w:type="fixed"/>
+        <w:tblLook w:val="04A0" w:firstRow="1" w:lastRow="0" w:firstColumn="1" w:lastColumn="0" w:noHBand="0" w:noVBand="1"/>
+      </w:tblPr>
+      <w:tblGrid>
+        <w:gridCol w:w="368"/>
+        <w:gridCol w:w="2874"/>
+        <w:gridCol w:w="3144"/>
+        <w:gridCol w:w="1796"/>
+        <w:gridCol w:w="2042"/>
+      </w:tblGrid>
+      <w:tr>
+        <w:trPr>
+          <w:trHeight w:val="204"/>
+          <w:jc w:val="center"/>
+        </w:trPr>
+        <w:tc>
+          <w:tcPr>
+            <w:tcW w:w="10224" w:type="dxa"/>
+            <w:gridSpan w:val="5"/>
+            <w:tcBorders>
+              <w:top w:val="single" w:sz="12" w:space="0" w:color="000000"/>
+              <w:left w:val="single" w:sz="4" w:space="0" w:color="000000"/>
+              <w:bottom w:val="single" w:sz="4" w:space="0" w:color="000000"/>
+              <w:right w:val="single" w:sz="4" w:space="0" w:color="000000"/>
+            </w:tcBorders>
+            <w:shd w:val="clear" w:color="auto" w:fill="00B0F0"/>
+            <w:tcMar>
+              <w:top w:w="80" w:type="dxa"/>
+              <w:left w:w="80" w:type="dxa"/>
+              <w:bottom w:w="80" w:type="dxa"/>
+              <w:right w:w="80" w:type="dxa"/>
+            </w:tcMar>
+            <w:vAlign w:val="center"/>
+          </w:tcPr>
+          <w:p>
+            <w:pPr>
+              <w:pStyle w:val="BELK-TableText"/>
+              <w:jc w:val="center"/>
+            </w:pPr>
+            <w:r>
+              <w:rPr>
+                <w:b/>
+                <w:color w:val="FFFFFF"/>
+                <w:u w:color="FFFFFF"/>
+              </w:rPr>
+              <w:t>ATTRIBUTE ASSOCIATES</w:t>
+            </w:r>
+            <w:r>
+              <w:rPr>
+                <w:color w:val="FFFFFF"/>
+                <w:u w:color="FFFFFF"/>
+              </w:rPr>
+              <w:t>:</w:t>
+            </w:r>
+          </w:p>
+        </w:tc>
+      </w:tr>
+      <w:tr>
+        <w:trPr>
+          <w:trHeight w:val="250"/>
+          <w:jc w:val="center"/>
+        </w:trPr>
+        <w:tc>
+          <w:tcPr>
+            <w:tcW w:w="368" w:type="dxa"/>
+            <w:tcBorders>
+              <w:top w:val="single" w:sz="4" w:space="0" w:color="000000"/>
+              <w:left w:val="single" w:sz="4" w:space="0" w:color="000000"/>
+              <w:bottom w:val="single" w:sz="4" w:space="0" w:color="000000"/>
+              <w:right w:val="single" w:sz="4" w:space="0" w:color="000000"/>
+            </w:tcBorders>
+            <w:shd w:val="clear" w:color="auto" w:fill="F2F2F2"/>
+            <w:tcMar>
+              <w:top w:w="80" w:type="dxa"/>
+              <w:left w:w="80" w:type="dxa"/>
+              <w:bottom w:w="80" w:type="dxa"/>
+              <w:right w:w="80" w:type="dxa"/>
+            </w:tcMar>
+          </w:tcPr>
+          <w:p>
+            <w:pPr>
+              <w:pStyle w:val="BELK-TableText"/>
+              <w:jc w:val="center"/>
+            </w:pPr>
+            <w:r>
+              <w:t>1</w:t>
+            </w:r>
+          </w:p>
+        </w:tc>
+        <w:tc>
+          <w:tcPr>
+            <w:tcW w:w="2874" w:type="dxa"/>
+            <w:tcBorders>
+              <w:top w:val="single" w:sz="4" w:space="0" w:color="000000"/>
+              <w:left w:val="single" w:sz="4" w:space="0" w:color="000000"/>
+              <w:bottom w:val="single" w:sz="4" w:space="0" w:color="000000"/>
+              <w:right w:val="single" w:sz="8" w:space="0" w:color="000000"/>
+            </w:tcBorders>
+            <w:shd w:val="clear" w:color="auto" w:fill="auto"/>
+            <w:tcMar>
+              <w:top w:w="80" w:type="dxa"/>
+              <w:left w:w="80" w:type="dxa"/>
+              <w:bottom w:w="80" w:type="dxa"/>
+              <w:right w:w="80" w:type="dxa"/>
+            </w:tcMar>
+            <w:vAlign w:val="center"/>
+          </w:tcPr>
+          <w:p>
+            <w:pPr>
+              <w:pStyle w:val="BELK-TableText"/>
+            </w:pPr>
+            <w:r>
+              <w:t>PRODUCT TYPES</w:t>
+            </w:r>
+          </w:p>
+        </w:tc>
+        <w:tc>
+          <w:tcPr>
+            <w:tcW w:w="3144" w:type="dxa"/>
+            <w:tcBorders>
+              <w:top w:val="single" w:sz="4" w:space="0" w:color="000000"/>
+              <w:left w:val="single" w:sz="8" w:space="0" w:color="000000"/>
+              <w:bottom w:val="single" w:sz="4" w:space="0" w:color="000000"/>
+              <w:right w:val="single" w:sz="8" w:space="0" w:color="000000"/>
+            </w:tcBorders>
+            <w:shd w:val="clear" w:color="auto" w:fill="auto"/>
+            <w:tcMar>
+              <w:top w:w="80" w:type="dxa"/>
+              <w:left w:w="80" w:type="dxa"/>
+              <w:bottom w:w="80" w:type="dxa"/>
+              <w:right w:w="80" w:type="dxa"/>
+            </w:tcMar>
+            <w:vAlign w:val="center"/>
+          </w:tcPr>
+          <w:p>
+            <w:pPr>
+              <w:pStyle w:val="BELK-TableText"/>
+            </w:pPr>
+          </w:p>
+        </w:tc>
+        <w:tc>
+          <w:tcPr>
+            <w:tcW w:w="1796" w:type="dxa"/>
+            <w:tcBorders>
+              <w:top w:val="single" w:sz="4" w:space="0" w:color="000000"/>
+              <w:left w:val="single" w:sz="8" w:space="0" w:color="000000"/>
+              <w:bottom w:val="single" w:sz="4" w:space="0" w:color="000000"/>
+              <w:right w:val="single" w:sz="4" w:space="0" w:color="000000"/>
+            </w:tcBorders>
+            <w:shd w:val="clear" w:color="auto" w:fill="auto"/>
+            <w:tcMar>
+              <w:top w:w="80" w:type="dxa"/>
+              <w:left w:w="80" w:type="dxa"/>
+              <w:bottom w:w="80" w:type="dxa"/>
+              <w:right w:w="80" w:type="dxa"/>
+            </w:tcMar>
+            <w:vAlign w:val="center"/>
+          </w:tcPr>
+          <w:p>
+            <w:pPr>
+              <w:pStyle w:val="BELK-TableText"/>
+              <w:jc w:val="center"/>
+            </w:pPr>
+          </w:p>
+        </w:tc>
+        <w:tc>
+          <w:tcPr>
+            <w:tcW w:w="2042" w:type="dxa"/>
+            <w:tcBorders>
+              <w:top w:val="single" w:sz="4" w:space="0" w:color="000000"/>
+              <w:left w:val="single" w:sz="4" w:space="0" w:color="000000"/>
+              <w:bottom w:val="single" w:sz="4" w:space="0" w:color="000000"/>
+              <w:right w:val="single" w:sz="4" w:space="0" w:color="000000"/>
+            </w:tcBorders>
+            <w:shd w:val="clear" w:color="auto" w:fill="auto"/>
+            <w:tcMar>
+              <w:top w:w="80" w:type="dxa"/>
+              <w:left w:w="80" w:type="dxa"/>
+              <w:bottom w:w="80" w:type="dxa"/>
+              <w:right w:w="80" w:type="dxa"/>
+            </w:tcMar>
+            <w:vAlign w:val="center"/>
+          </w:tcPr>
+          <w:p/>
+        </w:tc>
+      </w:tr>
+      <w:tr>
+        <w:trPr>
+          <w:trHeight w:val="250"/>
+          <w:jc w:val="center"/>
+        </w:trPr>
+        <w:tc>
+          <w:tcPr>
+            <w:tcW w:w="368" w:type="dxa"/>
+            <w:tcBorders>
+              <w:top w:val="single" w:sz="4" w:space="0" w:color="000000"/>
+              <w:left w:val="single" w:sz="4" w:space="0" w:color="000000"/>
+              <w:bottom w:val="single" w:sz="4" w:space="0" w:color="000000"/>
+              <w:right w:val="single" w:sz="4" w:space="0" w:color="000000"/>
+            </w:tcBorders>
+            <w:shd w:val="clear" w:color="auto" w:fill="F2F2F2"/>
+            <w:tcMar>
+              <w:top w:w="80" w:type="dxa"/>
+              <w:left w:w="80" w:type="dxa"/>
+              <w:bottom w:w="80" w:type="dxa"/>
+              <w:right w:w="80" w:type="dxa"/>
+            </w:tcMar>
+          </w:tcPr>
+          <w:p>
+            <w:pPr>
+              <w:pStyle w:val="BELK-TableText"/>
+              <w:jc w:val="center"/>
+            </w:pPr>
+            <w:r>
+              <w:t>2</w:t>
+            </w:r>
+          </w:p>
+        </w:tc>
+        <w:tc>
+          <w:tcPr>
+            <w:tcW w:w="2874" w:type="dxa"/>
+            <w:tcBorders>
+              <w:top w:val="single" w:sz="4" w:space="0" w:color="000000"/>
+              <w:left w:val="single" w:sz="4" w:space="0" w:color="000000"/>
+              <w:bottom w:val="single" w:sz="4" w:space="0" w:color="000000"/>
+              <w:right w:val="single" w:sz="8" w:space="0" w:color="000000"/>
+            </w:tcBorders>
+            <w:shd w:val="clear" w:color="auto" w:fill="auto"/>
+            <w:tcMar>
+              <w:top w:w="80" w:type="dxa"/>
+              <w:left w:w="80" w:type="dxa"/>
+              <w:bottom w:w="80" w:type="dxa"/>
+              <w:right w:w="80" w:type="dxa"/>
+            </w:tcMar>
+            <w:vAlign w:val="center"/>
+          </w:tcPr>
+          <w:p>
+            <w:pPr>
+              <w:pStyle w:val="BELK-TableText"/>
+            </w:pPr>
+            <w:r>
+              <w:t>DEPARTMENTS</w:t>
+            </w:r>
+          </w:p>
+        </w:tc>
+        <w:tc>
+          <w:tcPr>
+            <w:tcW w:w="3144" w:type="dxa"/>
+            <w:tcBorders>
+              <w:top w:val="single" w:sz="4" w:space="0" w:color="000000"/>
+              <w:left w:val="single" w:sz="8" w:space="0" w:color="000000"/>
+              <w:bottom w:val="single" w:sz="4" w:space="0" w:color="000000"/>
+              <w:right w:val="single" w:sz="8" w:space="0" w:color="000000"/>
+            </w:tcBorders>
+            <w:shd w:val="clear" w:color="auto" w:fill="auto"/>
+            <w:tcMar>
+              <w:top w:w="80" w:type="dxa"/>
+              <w:left w:w="80" w:type="dxa"/>
+              <w:bottom w:w="80" w:type="dxa"/>
+              <w:right w:w="80" w:type="dxa"/>
+            </w:tcMar>
+            <w:vAlign w:val="center"/>
+          </w:tcPr>
+          <w:p>
+            <w:pPr>
+              <w:pStyle w:val="BELK-TableText"/>
+            </w:pPr>
+          </w:p>
+        </w:tc>
+        <w:tc>
+          <w:tcPr>
+            <w:tcW w:w="1796" w:type="dxa"/>
+            <w:tcBorders>
+              <w:top w:val="single" w:sz="4" w:space="0" w:color="000000"/>
+              <w:left w:val="single" w:sz="8" w:space="0" w:color="000000"/>
+              <w:bottom w:val="single" w:sz="4" w:space="0" w:color="000000"/>
+              <w:right w:val="single" w:sz="4" w:space="0" w:color="000000"/>
+            </w:tcBorders>
+            <w:shd w:val="clear" w:color="auto" w:fill="auto"/>
+            <w:tcMar>
+              <w:top w:w="80" w:type="dxa"/>
+              <w:left w:w="80" w:type="dxa"/>
+              <w:bottom w:w="80" w:type="dxa"/>
+              <w:right w:w="80" w:type="dxa"/>
+            </w:tcMar>
+            <w:vAlign w:val="center"/>
+          </w:tcPr>
+          <w:p>
+            <w:pPr>
+              <w:pStyle w:val="BELK-TableText"/>
+              <w:jc w:val="center"/>
+            </w:pPr>
+          </w:p>
+        </w:tc>
+        <w:tc>
+          <w:tcPr>
+            <w:tcW w:w="2042" w:type="dxa"/>
+            <w:tcBorders>
+              <w:top w:val="single" w:sz="4" w:space="0" w:color="000000"/>
+              <w:left w:val="single" w:sz="4" w:space="0" w:color="000000"/>
+              <w:bottom w:val="single" w:sz="4" w:space="0" w:color="000000"/>
+              <w:right w:val="single" w:sz="4" w:space="0" w:color="000000"/>
+            </w:tcBorders>
+            <w:shd w:val="clear" w:color="auto" w:fill="auto"/>
+            <w:tcMar>
+              <w:top w:w="80" w:type="dxa"/>
+              <w:left w:w="80" w:type="dxa"/>
+              <w:bottom w:w="80" w:type="dxa"/>
+              <w:right w:w="80" w:type="dxa"/>
+            </w:tcMar>
+            <w:vAlign w:val="center"/>
+          </w:tcPr>
+          <w:p/>
+        </w:tc>
+      </w:tr>
+      <w:tr>
+        <w:trPr>
+          <w:trHeight w:val="250"/>
+          <w:jc w:val="center"/>
+        </w:trPr>
+        <w:tc>
+          <w:tcPr>
+            <w:tcW w:w="368" w:type="dxa"/>
+            <w:tcBorders>
+              <w:top w:val="single" w:sz="4" w:space="0" w:color="000000"/>
+              <w:left w:val="single" w:sz="4" w:space="0" w:color="000000"/>
+              <w:bottom w:val="single" w:sz="4" w:space="0" w:color="000000"/>
+              <w:right w:val="single" w:sz="4" w:space="0" w:color="000000"/>
+            </w:tcBorders>
+            <w:shd w:val="clear" w:color="auto" w:fill="F2F2F2"/>
+            <w:tcMar>
+              <w:top w:w="80" w:type="dxa"/>
+              <w:left w:w="80" w:type="dxa"/>
+              <w:bottom w:w="80" w:type="dxa"/>
+              <w:right w:w="80" w:type="dxa"/>
+            </w:tcMar>
+          </w:tcPr>
+          <w:p>
+            <w:pPr>
+              <w:pStyle w:val="BELK-TableText"/>
+              <w:jc w:val="center"/>
+            </w:pPr>
+            <w:r>
+              <w:t>3</w:t>
+            </w:r>
+          </w:p>
+        </w:tc>
+        <w:tc>
+          <w:tcPr>
+            <w:tcW w:w="2874" w:type="dxa"/>
+            <w:tcBorders>
+              <w:top w:val="single" w:sz="4" w:space="0" w:color="000000"/>
+              <w:left w:val="single" w:sz="4" w:space="0" w:color="000000"/>
+              <w:bottom w:val="single" w:sz="4" w:space="0" w:color="000000"/>
+              <w:right w:val="single" w:sz="8" w:space="0" w:color="000000"/>
+            </w:tcBorders>
+            <w:shd w:val="clear" w:color="auto" w:fill="auto"/>
+            <w:tcMar>
+              <w:top w:w="80" w:type="dxa"/>
+              <w:left w:w="80" w:type="dxa"/>
+              <w:bottom w:w="80" w:type="dxa"/>
+              <w:right w:w="80" w:type="dxa"/>
+            </w:tcMar>
+            <w:vAlign w:val="center"/>
+          </w:tcPr>
+          <w:p>
+            <w:pPr>
+              <w:pStyle w:val="BELK-TableText"/>
+            </w:pPr>
+            <w:r>
+              <w:t>CLASS</w:t>
+            </w:r>
+          </w:p>
+        </w:tc>
+        <w:tc>
+          <w:tcPr>
+            <w:tcW w:w="3144" w:type="dxa"/>
+            <w:tcBorders>
+              <w:top w:val="single" w:sz="4" w:space="0" w:color="000000"/>
+              <w:left w:val="single" w:sz="8" w:space="0" w:color="000000"/>
+              <w:bottom w:val="single" w:sz="4" w:space="0" w:color="000000"/>
+              <w:right w:val="single" w:sz="8" w:space="0" w:color="000000"/>
+            </w:tcBorders>
+            <w:shd w:val="clear" w:color="auto" w:fill="auto"/>
+            <w:tcMar>
+              <w:top w:w="80" w:type="dxa"/>
+              <w:left w:w="80" w:type="dxa"/>
+              <w:bottom w:w="80" w:type="dxa"/>
+              <w:right w:w="80" w:type="dxa"/>
+            </w:tcMar>
+            <w:vAlign w:val="center"/>
+          </w:tcPr>
+          <w:p>
+            <w:pPr>
+              <w:pStyle w:val="BELK-TableText"/>
+            </w:pPr>
+          </w:p>
+        </w:tc>
+        <w:tc>
+          <w:tcPr>
+            <w:tcW w:w="1796" w:type="dxa"/>
+            <w:tcBorders>
+              <w:top w:val="single" w:sz="4" w:space="0" w:color="000000"/>
+              <w:left w:val="single" w:sz="8" w:space="0" w:color="000000"/>
+              <w:bottom w:val="single" w:sz="4" w:space="0" w:color="000000"/>
+              <w:right w:val="single" w:sz="4" w:space="0" w:color="000000"/>
+            </w:tcBorders>
+            <w:shd w:val="clear" w:color="auto" w:fill="auto"/>
+            <w:tcMar>
+              <w:top w:w="80" w:type="dxa"/>
+              <w:left w:w="80" w:type="dxa"/>
+              <w:bottom w:w="80" w:type="dxa"/>
+              <w:right w:w="80" w:type="dxa"/>
+            </w:tcMar>
+            <w:vAlign w:val="center"/>
+          </w:tcPr>
+          <w:p>
+            <w:pPr>
+              <w:pStyle w:val="BELK-TableText"/>
+              <w:jc w:val="center"/>
+            </w:pPr>
+          </w:p>
+        </w:tc>
+        <w:tc>
+          <w:tcPr>
+            <w:tcW w:w="2042" w:type="dxa"/>
+            <w:tcBorders>
+              <w:top w:val="single" w:sz="4" w:space="0" w:color="000000"/>
+              <w:left w:val="single" w:sz="4" w:space="0" w:color="000000"/>
+              <w:bottom w:val="single" w:sz="4" w:space="0" w:color="000000"/>
+              <w:right w:val="single" w:sz="4" w:space="0" w:color="000000"/>
+            </w:tcBorders>
+            <w:shd w:val="clear" w:color="auto" w:fill="auto"/>
+            <w:tcMar>
+              <w:top w:w="80" w:type="dxa"/>
+              <w:left w:w="80" w:type="dxa"/>
+              <w:bottom w:w="80" w:type="dxa"/>
+              <w:right w:w="80" w:type="dxa"/>
+            </w:tcMar>
+            <w:vAlign w:val="center"/>
+          </w:tcPr>
+          <w:p/>
+        </w:tc>
+      </w:tr>
+    </w:tbl>
+    <w:p>
+      <w:pPr>
+        <w:pBdr>
+          <w:top w:val="none" w:sz="0" w:space="0" w:color="auto"/>
+          <w:left w:val="none" w:sz="0" w:space="0" w:color="auto"/>
+          <w:bottom w:val="none" w:sz="0" w:space="0" w:color="auto"/>
+          <w:right w:val="none" w:sz="0" w:space="0" w:color="auto"/>
+          <w:between w:val="none" w:sz="0" w:space="0" w:color="auto"/>
+          <w:bar w:val="none" w:sz="0" w:color="auto"/>
+        </w:pBdr>
+        <w:rPr>
+          <w:rFonts w:ascii="Calibri" w:hAnsi="Calibri"/>
+        </w:rPr>
+      </w:pPr>
     </w:p>
     <w:p>
       <w:pPr>
@@ -3102,7 +5866,21 @@
         <w:rPr>
           <w:rFonts w:ascii="Calibri" w:hAnsi="Calibri"/>
         </w:rPr>
-        <w:t xml:space="preserve">Once in Blue Martini, it is a two day wait before the assortment will populate (one day for Blue Martini to recognize the attribute, then another for </w:t>
+        <w:t xml:space="preserve">Once in Blue Martini, it is a </w:t>
+      </w:r>
+      <w:proofErr w:type="gramStart"/>
+      <w:r>
+        <w:rPr>
+          <w:rFonts w:ascii="Calibri" w:hAnsi="Calibri"/>
+        </w:rPr>
+        <w:t>two day</w:t>
+      </w:r>
+      <w:proofErr w:type="gramEnd"/>
+      <w:r>
+        <w:rPr>
+          <w:rFonts w:ascii="Calibri" w:hAnsi="Calibri"/>
+        </w:rPr>
+        <w:t xml:space="preserve"> wait before the assortment will populate (one day for Blue Martini to recognize the attribute, then another for </w:t>
       </w:r>
       <w:proofErr w:type="spellStart"/>
       <w:r>
@@ -3159,6 +5937,39 @@
     </w:p>
     <w:p>
       <w:pPr>
+        <w:rPr>
+          <w:rStyle w:val="st"/>
+          <w:rFonts w:ascii="Calibri" w:hAnsi="Calibri"/>
+        </w:rPr>
+      </w:pPr>
+      <w:r>
+        <w:rPr>
+          <w:rStyle w:val="st"/>
+          <w:rFonts w:ascii="Calibri" w:hAnsi="Calibri"/>
+        </w:rPr>
+        <w:br w:type="page"/>
+      </w:r>
+    </w:p>
+    <w:p>
+      <w:pPr>
+        <w:ind w:left="360"/>
+        <w:rPr>
+          <w:rStyle w:val="st"/>
+          <w:rFonts w:ascii="Calibri" w:hAnsi="Calibri"/>
+        </w:rPr>
+      </w:pPr>
+    </w:p>
+    <w:p>
+      <w:pPr>
+        <w:ind w:left="360"/>
+        <w:rPr>
+          <w:rStyle w:val="st"/>
+          <w:rFonts w:ascii="Calibri" w:hAnsi="Calibri"/>
+        </w:rPr>
+      </w:pPr>
+    </w:p>
+    <w:p>
+      <w:pPr>
         <w:ind w:left="360"/>
         <w:rPr>
           <w:rStyle w:val="st"/>
@@ -3208,7 +6019,7 @@
           <w:noProof/>
         </w:rPr>
         <w:drawing>
-          <wp:inline distT="0" distB="0" distL="0" distR="0" wp14:anchorId="589DC9A6" wp14:editId="328751CC">
+          <wp:inline distT="0" distB="0" distL="0" distR="0" wp14:anchorId="589DC9A6" wp14:editId="0A878543">
             <wp:extent cx="6672580" cy="1905000"/>
             <wp:effectExtent l="50800" t="0" r="58420" b="25400"/>
             <wp:docPr id="3" name="Diagram 3"/>
@@ -3239,7 +6050,13 @@
         <w:t>Creating A New Facet Attribute</w:t>
       </w:r>
       <w:r>
-        <w:t>:</w:t>
+        <w:t xml:space="preserve"> </w:t>
+      </w:r>
+      <w:r>
+        <w:t xml:space="preserve">[Merchant] + </w:t>
+      </w:r>
+      <w:r>
+        <w:t>[CARS]</w:t>
       </w:r>
     </w:p>
     <w:p>
@@ -3824,6 +6641,51 @@
     </w:p>
     <w:p>
       <w:pPr>
+        <w:pBdr>
+          <w:top w:val="none" w:sz="0" w:space="0" w:color="auto"/>
+          <w:left w:val="none" w:sz="0" w:space="0" w:color="auto"/>
+          <w:bottom w:val="none" w:sz="0" w:space="0" w:color="auto"/>
+          <w:right w:val="none" w:sz="0" w:space="0" w:color="auto"/>
+          <w:between w:val="none" w:sz="0" w:space="0" w:color="auto"/>
+          <w:bar w:val="none" w:sz="0" w:color="auto"/>
+        </w:pBdr>
+        <w:rPr>
+          <w:rFonts w:ascii="Calibri" w:hAnsi="Calibri"/>
+        </w:rPr>
+      </w:pPr>
+    </w:p>
+    <w:p>
+      <w:pPr>
+        <w:pBdr>
+          <w:top w:val="none" w:sz="0" w:space="0" w:color="auto"/>
+          <w:left w:val="none" w:sz="0" w:space="0" w:color="auto"/>
+          <w:bottom w:val="none" w:sz="0" w:space="0" w:color="auto"/>
+          <w:right w:val="none" w:sz="0" w:space="0" w:color="auto"/>
+          <w:between w:val="none" w:sz="0" w:space="0" w:color="auto"/>
+          <w:bar w:val="none" w:sz="0" w:color="auto"/>
+        </w:pBdr>
+        <w:rPr>
+          <w:rFonts w:ascii="Calibri" w:hAnsi="Calibri"/>
+        </w:rPr>
+      </w:pPr>
+    </w:p>
+    <w:p>
+      <w:pPr>
+        <w:pBdr>
+          <w:top w:val="none" w:sz="0" w:space="0" w:color="auto"/>
+          <w:left w:val="none" w:sz="0" w:space="0" w:color="auto"/>
+          <w:bottom w:val="none" w:sz="0" w:space="0" w:color="auto"/>
+          <w:right w:val="none" w:sz="0" w:space="0" w:color="auto"/>
+          <w:between w:val="none" w:sz="0" w:space="0" w:color="auto"/>
+          <w:bar w:val="none" w:sz="0" w:color="auto"/>
+        </w:pBdr>
+        <w:rPr>
+          <w:rFonts w:ascii="Calibri" w:hAnsi="Calibri"/>
+        </w:rPr>
+      </w:pPr>
+    </w:p>
+    <w:p>
+      <w:pPr>
         <w:pStyle w:val="ListParagraph"/>
         <w:numPr>
           <w:ilvl w:val="1"/>
@@ -4341,11 +7203,16 @@
       </w:r>
     </w:p>
     <w:p/>
+    <w:p/>
+    <w:p/>
     <w:p>
       <w:r>
+        <w:rPr>
+          <w:noProof/>
+        </w:rPr>
         <w:drawing>
-          <wp:inline distT="0" distB="0" distL="0" distR="0" wp14:anchorId="5715DC81" wp14:editId="0CE715B8">
-            <wp:extent cx="6863080" cy="3314700"/>
+          <wp:inline distT="0" distB="0" distL="0" distR="0" wp14:anchorId="72D4892B" wp14:editId="5ABC665A">
+            <wp:extent cx="7074793" cy="3416300"/>
             <wp:effectExtent l="0" t="0" r="0" b="114300"/>
             <wp:docPr id="4" name="Diagram 4"/>
             <wp:cNvGraphicFramePr/>
@@ -4358,36 +7225,21 @@
         </w:drawing>
       </w:r>
     </w:p>
-    <w:p/>
-    <w:p/>
-    <w:p/>
     <w:p>
+      <w:pPr>
+        <w:pStyle w:val="Heading1"/>
+        <w:rPr>
+          <w:rStyle w:val="st"/>
+        </w:rPr>
+      </w:pPr>
       <w:r>
-        <w:rPr>
-          <w:caps/>
-        </w:rPr>
         <w:br w:type="page"/>
       </w:r>
-    </w:p>
-    <w:p>
-      <w:pPr>
-        <w:pStyle w:val="Heading1"/>
+      <w:r>
         <w:rPr>
           <w:rStyle w:val="st"/>
         </w:rPr>
-      </w:pPr>
-    </w:p>
-    <w:p>
-      <w:pPr>
-        <w:pStyle w:val="Heading1"/>
-        <w:rPr>
-          <w:rStyle w:val="st"/>
-        </w:rPr>
-      </w:pPr>
-      <w:r>
-        <w:rPr>
-          <w:rStyle w:val="st"/>
-        </w:rPr>
+        <w:lastRenderedPageBreak/>
         <w:t>Production process</w:t>
       </w:r>
       <w:r>
@@ -4395,6 +7247,26 @@
           <w:rStyle w:val="st"/>
         </w:rPr>
         <w:t xml:space="preserve"> for new Attributes</w:t>
+      </w:r>
+      <w:r>
+        <w:rPr>
+          <w:rStyle w:val="st"/>
+        </w:rPr>
+        <w:t xml:space="preserve"> [</w:t>
+      </w:r>
+      <w:proofErr w:type="gramStart"/>
+      <w:r>
+        <w:rPr>
+          <w:rStyle w:val="st"/>
+        </w:rPr>
+        <w:t>Merchant ]</w:t>
+      </w:r>
+      <w:proofErr w:type="gramEnd"/>
+      <w:r>
+        <w:rPr>
+          <w:rStyle w:val="st"/>
+        </w:rPr>
+        <w:t xml:space="preserve"> + [Production]</w:t>
       </w:r>
     </w:p>
     <w:p/>
@@ -4727,12 +7599,35 @@
     </w:p>
     <w:p/>
     <w:p/>
+    <w:p/>
+    <w:p/>
+    <w:p/>
     <w:p>
       <w:pPr>
         <w:pStyle w:val="Heading1"/>
       </w:pPr>
       <w:r>
         <w:t>Production Visual Process</w:t>
+      </w:r>
+      <w:r>
+        <w:t xml:space="preserve"> </w:t>
+      </w:r>
+      <w:r>
+        <w:t xml:space="preserve"> </w:t>
+      </w:r>
+      <w:proofErr w:type="gramStart"/>
+      <w:r>
+        <w:t>[</w:t>
+      </w:r>
+      <w:r>
+        <w:t xml:space="preserve"> Merchant</w:t>
+      </w:r>
+      <w:proofErr w:type="gramEnd"/>
+      <w:r>
+        <w:t>]</w:t>
+      </w:r>
+      <w:r>
+        <w:t xml:space="preserve"> + [PRODuction ]</w:t>
       </w:r>
     </w:p>
     <w:p/>
@@ -4742,7 +7637,7 @@
           <w:noProof/>
         </w:rPr>
         <w:drawing>
-          <wp:inline distT="0" distB="0" distL="0" distR="0" wp14:anchorId="763F4365" wp14:editId="17834882">
+          <wp:inline distT="0" distB="0" distL="0" distR="0" wp14:anchorId="763F4365" wp14:editId="2A778FAD">
             <wp:extent cx="6304280" cy="2095500"/>
             <wp:effectExtent l="101600" t="0" r="96520" b="0"/>
             <wp:docPr id="2" name="Diagram 2"/>
@@ -4757,7 +7652,10 @@
       </w:r>
     </w:p>
     <w:p/>
-    <w:p/>
+    <w:p>
+      <w:bookmarkStart w:id="2" w:name="_GoBack"/>
+      <w:bookmarkEnd w:id="2"/>
+    </w:p>
     <w:p/>
     <w:p/>
     <w:p/>
@@ -4890,6 +7788,15 @@
               <w:t>Week 1</w:t>
             </w:r>
           </w:p>
+          <w:p>
+            <w:pPr>
+              <w:pStyle w:val="BELK-TableText"/>
+              <w:jc w:val="center"/>
+            </w:pPr>
+            <w:r>
+              <w:t>[CARS]</w:t>
+            </w:r>
+          </w:p>
         </w:tc>
         <w:tc>
           <w:tcPr>
@@ -4953,6 +7860,15 @@
               <w:t>Week 2</w:t>
             </w:r>
           </w:p>
+          <w:p>
+            <w:pPr>
+              <w:pStyle w:val="BELK-TableText"/>
+              <w:jc w:val="center"/>
+            </w:pPr>
+            <w:r>
+              <w:t>[PRODUCTION]</w:t>
+            </w:r>
+          </w:p>
         </w:tc>
         <w:tc>
           <w:tcPr>
@@ -5008,6 +7924,15 @@
             </w:pPr>
             <w:r>
               <w:t>Week 3</w:t>
+            </w:r>
+          </w:p>
+          <w:p>
+            <w:pPr>
+              <w:pStyle w:val="BELK-TableText"/>
+              <w:jc w:val="center"/>
+            </w:pPr>
+            <w:r>
+              <w:t>[PRODUCTION]</w:t>
             </w:r>
           </w:p>
         </w:tc>
@@ -5070,6 +7995,15 @@
               <w:t>Week 4</w:t>
             </w:r>
           </w:p>
+          <w:p>
+            <w:pPr>
+              <w:pStyle w:val="BELK-TableText"/>
+              <w:jc w:val="center"/>
+            </w:pPr>
+            <w:r>
+              <w:t>[IT]</w:t>
+            </w:r>
+          </w:p>
         </w:tc>
         <w:tc>
           <w:tcPr>
@@ -5125,6 +8059,15 @@
             </w:pPr>
             <w:r>
               <w:t>Week 5</w:t>
+            </w:r>
+          </w:p>
+          <w:p>
+            <w:pPr>
+              <w:pStyle w:val="BELK-TableText"/>
+              <w:jc w:val="center"/>
+            </w:pPr>
+            <w:r>
+              <w:t>[PRODUCTION]</w:t>
             </w:r>
           </w:p>
         </w:tc>
@@ -5519,7 +8462,7 @@
               <w:rPr>
                 <w:b/>
               </w:rPr>
-              <w:t>CARS System</w:t>
+              <w:t xml:space="preserve">CARS </w:t>
             </w:r>
           </w:p>
         </w:tc>
@@ -5578,6 +8521,12 @@
                 <w:b/>
               </w:rPr>
             </w:pPr>
+            <w:r>
+              <w:rPr>
+                <w:b/>
+              </w:rPr>
+              <w:t>Belk Primary</w:t>
+            </w:r>
           </w:p>
         </w:tc>
         <w:tc>
@@ -5591,6 +8540,12 @@
                 <w:b/>
               </w:rPr>
             </w:pPr>
+            <w:r>
+              <w:rPr>
+                <w:b/>
+              </w:rPr>
+              <w:t>http://primary.belkinc.com/</w:t>
+            </w:r>
           </w:p>
         </w:tc>
       </w:tr>
@@ -5715,59 +8670,22 @@
     </w:p>
     <w:p>
       <w:pPr>
-        <w:pStyle w:val="Heading"/>
-        <w:rPr>
-          <w:rFonts w:ascii="Trebuchet MS"/>
-        </w:rPr>
-      </w:pPr>
-      <w:bookmarkStart w:id="4" w:name="_Toc390727200"/>
-      <w:r>
-        <w:rPr>
-          <w:rFonts w:ascii="Trebuchet MS"/>
-          <w:caps w:val="0"/>
-        </w:rPr>
-        <w:t>OTHER NOTES</w:t>
-      </w:r>
-      <w:bookmarkEnd w:id="4"/>
+        <w:pStyle w:val="BELK-BodyText"/>
+        <w:rPr>
+          <w:sz w:val="24"/>
+          <w:szCs w:val="24"/>
+        </w:rPr>
+      </w:pPr>
     </w:p>
     <w:p>
       <w:pPr>
-        <w:pStyle w:val="BELK-BodyText"/>
-        <w:ind w:left="792"/>
-        <w:rPr>
-          <w:sz w:val="24"/>
-          <w:szCs w:val="24"/>
-          <w:highlight w:val="yellow"/>
-        </w:rPr>
-      </w:pPr>
-      <w:r>
-        <w:rPr>
-          <w:sz w:val="24"/>
-          <w:szCs w:val="24"/>
-          <w:highlight w:val="yellow"/>
-        </w:rPr>
-        <w:t>Complete this later when we define this further.</w:t>
-      </w:r>
-    </w:p>
-    <w:p>
-      <w:pPr>
-        <w:pStyle w:val="BELK-BodyText"/>
-        <w:ind w:left="432"/>
-        <w:rPr>
-          <w:sz w:val="24"/>
-          <w:szCs w:val="24"/>
-        </w:rPr>
-      </w:pPr>
-    </w:p>
-    <w:p>
-      <w:pPr>
         <w:pStyle w:val="Heading1"/>
       </w:pPr>
-      <w:bookmarkStart w:id="5" w:name="_Toc390727202"/>
+      <w:bookmarkStart w:id="4" w:name="_Toc390727202"/>
       <w:r>
         <w:t>GLOSSARY</w:t>
       </w:r>
-      <w:bookmarkEnd w:id="5"/>
+      <w:bookmarkEnd w:id="4"/>
     </w:p>
     <w:p>
       <w:pPr>
@@ -6710,7 +9628,7 @@
         <w:caps/>
         <w:noProof/>
       </w:rPr>
-      <w:t>2</w:t>
+      <w:t>8</w:t>
     </w:r>
     <w:r>
       <w:rPr>
@@ -15111,7 +18029,7 @@
         <a:p>
           <a:r>
             <a:rPr lang="en-US"/>
-            <a:t>Producer Created test link in BM</a:t>
+            <a:t>Producer creates test link in BM</a:t>
           </a:r>
         </a:p>
       </dgm:t>
@@ -15154,7 +18072,7 @@
         <a:p>
           <a:r>
             <a:rPr lang="en-US"/>
-            <a:t>After 48 Hours rule shold pull back content and can be tested  using assortment preview</a:t>
+            <a:t>After 48 Hours rule should pull back content and can be tested  using assortment preview</a:t>
           </a:r>
         </a:p>
       </dgm:t>
@@ -15608,6 +18526,42 @@
         </a:p>
       </dgm:t>
     </dgm:pt>
+    <dgm:pt modelId="{1F457F0A-8169-8345-8228-A297EA41F56D}">
+      <dgm:prSet/>
+      <dgm:spPr/>
+      <dgm:t>
+        <a:bodyPr/>
+        <a:lstStyle/>
+        <a:p>
+          <a:r>
+            <a:rPr lang="en-US"/>
+            <a:t>Belk.com</a:t>
+          </a:r>
+        </a:p>
+      </dgm:t>
+    </dgm:pt>
+    <dgm:pt modelId="{DA81EDCF-F058-2940-A810-0FB097AD5149}" type="parTrans" cxnId="{B005B713-A1F4-9C46-9FA4-A97D4B259DE2}">
+      <dgm:prSet/>
+      <dgm:spPr/>
+      <dgm:t>
+        <a:bodyPr/>
+        <a:lstStyle/>
+        <a:p>
+          <a:endParaRPr lang="en-US"/>
+        </a:p>
+      </dgm:t>
+    </dgm:pt>
+    <dgm:pt modelId="{58539923-9A04-2C43-B8AE-3E4740C0776C}" type="sibTrans" cxnId="{B005B713-A1F4-9C46-9FA4-A97D4B259DE2}">
+      <dgm:prSet/>
+      <dgm:spPr/>
+      <dgm:t>
+        <a:bodyPr/>
+        <a:lstStyle/>
+        <a:p>
+          <a:endParaRPr lang="en-US"/>
+        </a:p>
+      </dgm:t>
+    </dgm:pt>
     <dgm:pt modelId="{110D7A75-62A3-7A4F-9586-F09D8F4590CF}" type="pres">
       <dgm:prSet presAssocID="{50998A76-91B3-FA42-A7CE-3602179CF6A1}" presName="Name0" presStyleCnt="0">
         <dgm:presLayoutVars>
@@ -15618,13 +18572,20 @@
         </dgm:presLayoutVars>
       </dgm:prSet>
       <dgm:spPr/>
+      <dgm:t>
+        <a:bodyPr/>
+        <a:lstStyle/>
+        <a:p>
+          <a:endParaRPr lang="en-US"/>
+        </a:p>
+      </dgm:t>
     </dgm:pt>
     <dgm:pt modelId="{36F8CFBA-E8AF-2E41-A891-789DA7673E97}" type="pres">
       <dgm:prSet presAssocID="{767AE07C-DB8A-B64D-A0C9-3E30A5F9F652}" presName="Accent1" presStyleCnt="0"/>
       <dgm:spPr/>
     </dgm:pt>
     <dgm:pt modelId="{0B3F8601-AF9F-3E47-BD45-5FAD8B5B8B43}" type="pres">
-      <dgm:prSet presAssocID="{767AE07C-DB8A-B64D-A0C9-3E30A5F9F652}" presName="Accent" presStyleLbl="node1" presStyleIdx="0" presStyleCnt="3"/>
+      <dgm:prSet presAssocID="{767AE07C-DB8A-B64D-A0C9-3E30A5F9F652}" presName="Accent" presStyleLbl="node1" presStyleIdx="0" presStyleCnt="4"/>
       <dgm:spPr>
         <a:solidFill>
           <a:srgbClr val="27ACFF"/>
@@ -15632,7 +18593,7 @@
       </dgm:spPr>
     </dgm:pt>
     <dgm:pt modelId="{91120099-B29E-184E-8288-7E5FD5BFDC07}" type="pres">
-      <dgm:prSet presAssocID="{767AE07C-DB8A-B64D-A0C9-3E30A5F9F652}" presName="Parent1" presStyleLbl="revTx" presStyleIdx="0" presStyleCnt="3">
+      <dgm:prSet presAssocID="{767AE07C-DB8A-B64D-A0C9-3E30A5F9F652}" presName="Parent1" presStyleLbl="revTx" presStyleIdx="0" presStyleCnt="4">
         <dgm:presLayoutVars>
           <dgm:chMax val="1"/>
           <dgm:chPref val="1"/>
@@ -15640,13 +18601,20 @@
         </dgm:presLayoutVars>
       </dgm:prSet>
       <dgm:spPr/>
+      <dgm:t>
+        <a:bodyPr/>
+        <a:lstStyle/>
+        <a:p>
+          <a:endParaRPr lang="en-US"/>
+        </a:p>
+      </dgm:t>
     </dgm:pt>
     <dgm:pt modelId="{62208463-4826-864D-83F2-E5CCC47DEF38}" type="pres">
       <dgm:prSet presAssocID="{ACF70EEC-A24E-5D43-8DDD-FBD25567E6B4}" presName="Accent2" presStyleCnt="0"/>
       <dgm:spPr/>
     </dgm:pt>
     <dgm:pt modelId="{9C4119B1-C078-9C4F-8252-84469542FE1F}" type="pres">
-      <dgm:prSet presAssocID="{ACF70EEC-A24E-5D43-8DDD-FBD25567E6B4}" presName="Accent" presStyleLbl="node1" presStyleIdx="1" presStyleCnt="3"/>
+      <dgm:prSet presAssocID="{ACF70EEC-A24E-5D43-8DDD-FBD25567E6B4}" presName="Accent" presStyleLbl="node1" presStyleIdx="1" presStyleCnt="4"/>
       <dgm:spPr>
         <a:solidFill>
           <a:srgbClr val="27ACFF"/>
@@ -15654,7 +18622,7 @@
       </dgm:spPr>
     </dgm:pt>
     <dgm:pt modelId="{789AAD26-3DF8-D642-96DB-791CE4B5A143}" type="pres">
-      <dgm:prSet presAssocID="{ACF70EEC-A24E-5D43-8DDD-FBD25567E6B4}" presName="Parent2" presStyleLbl="revTx" presStyleIdx="1" presStyleCnt="3">
+      <dgm:prSet presAssocID="{ACF70EEC-A24E-5D43-8DDD-FBD25567E6B4}" presName="Parent2" presStyleLbl="revTx" presStyleIdx="1" presStyleCnt="4">
         <dgm:presLayoutVars>
           <dgm:chMax val="1"/>
           <dgm:chPref val="1"/>
@@ -15662,13 +18630,20 @@
         </dgm:presLayoutVars>
       </dgm:prSet>
       <dgm:spPr/>
+      <dgm:t>
+        <a:bodyPr/>
+        <a:lstStyle/>
+        <a:p>
+          <a:endParaRPr lang="en-US"/>
+        </a:p>
+      </dgm:t>
     </dgm:pt>
     <dgm:pt modelId="{A9BFB01A-682E-F34B-8C8D-D235E73E1050}" type="pres">
       <dgm:prSet presAssocID="{7168C3CA-EE21-0B40-BE7A-0158F70A0ED5}" presName="Accent3" presStyleCnt="0"/>
       <dgm:spPr/>
     </dgm:pt>
     <dgm:pt modelId="{E4206C52-2282-AC4D-B1F1-D16BABB39637}" type="pres">
-      <dgm:prSet presAssocID="{7168C3CA-EE21-0B40-BE7A-0158F70A0ED5}" presName="Accent" presStyleLbl="node1" presStyleIdx="2" presStyleCnt="3"/>
+      <dgm:prSet presAssocID="{7168C3CA-EE21-0B40-BE7A-0158F70A0ED5}" presName="Accent" presStyleLbl="node1" presStyleIdx="2" presStyleCnt="4"/>
       <dgm:spPr>
         <a:solidFill>
           <a:srgbClr val="27ACFF"/>
@@ -15676,7 +18651,7 @@
       </dgm:spPr>
     </dgm:pt>
     <dgm:pt modelId="{8999E77A-3DD1-FD47-BEB3-A6EEF348EAF2}" type="pres">
-      <dgm:prSet presAssocID="{7168C3CA-EE21-0B40-BE7A-0158F70A0ED5}" presName="Parent3" presStyleLbl="revTx" presStyleIdx="2" presStyleCnt="3">
+      <dgm:prSet presAssocID="{7168C3CA-EE21-0B40-BE7A-0158F70A0ED5}" presName="Parent3" presStyleLbl="revTx" presStyleIdx="2" presStyleCnt="4">
         <dgm:presLayoutVars>
           <dgm:chMax val="1"/>
           <dgm:chPref val="1"/>
@@ -15684,27 +18659,77 @@
         </dgm:presLayoutVars>
       </dgm:prSet>
       <dgm:spPr/>
+      <dgm:t>
+        <a:bodyPr/>
+        <a:lstStyle/>
+        <a:p>
+          <a:endParaRPr lang="en-US"/>
+        </a:p>
+      </dgm:t>
+    </dgm:pt>
+    <dgm:pt modelId="{05D61B49-2AEF-D74B-8E82-88ADB77029E7}" type="pres">
+      <dgm:prSet presAssocID="{1F457F0A-8169-8345-8228-A297EA41F56D}" presName="Accent4" presStyleCnt="0"/>
+      <dgm:spPr/>
+    </dgm:pt>
+    <dgm:pt modelId="{88AEA8C2-8D2A-A442-B4D7-05F73B65A929}" type="pres">
+      <dgm:prSet presAssocID="{1F457F0A-8169-8345-8228-A297EA41F56D}" presName="Accent" presStyleLbl="node1" presStyleIdx="3" presStyleCnt="4"/>
+      <dgm:spPr>
+        <a:solidFill>
+          <a:srgbClr val="27ACFF"/>
+        </a:solidFill>
+      </dgm:spPr>
+      <dgm:t>
+        <a:bodyPr/>
+        <a:lstStyle/>
+        <a:p>
+          <a:endParaRPr lang="en-US"/>
+        </a:p>
+      </dgm:t>
+    </dgm:pt>
+    <dgm:pt modelId="{906DCD2F-BB45-0042-AEB3-9702BBE3AA35}" type="pres">
+      <dgm:prSet presAssocID="{1F457F0A-8169-8345-8228-A297EA41F56D}" presName="Parent4" presStyleLbl="revTx" presStyleIdx="3" presStyleCnt="4">
+        <dgm:presLayoutVars>
+          <dgm:chMax val="1"/>
+          <dgm:chPref val="1"/>
+          <dgm:bulletEnabled val="1"/>
+        </dgm:presLayoutVars>
+      </dgm:prSet>
+      <dgm:spPr/>
+      <dgm:t>
+        <a:bodyPr/>
+        <a:lstStyle/>
+        <a:p>
+          <a:endParaRPr lang="en-US"/>
+        </a:p>
+      </dgm:t>
     </dgm:pt>
   </dgm:ptLst>
   <dgm:cxnLst>
+    <dgm:cxn modelId="{EB3E890E-D56E-2240-8963-434265B71176}" type="presOf" srcId="{7168C3CA-EE21-0B40-BE7A-0158F70A0ED5}" destId="{8999E77A-3DD1-FD47-BEB3-A6EEF348EAF2}" srcOrd="0" destOrd="0" presId="urn:microsoft.com/office/officeart/2009/layout/CircleArrowProcess"/>
     <dgm:cxn modelId="{02A86F81-4235-3F47-B361-ACB4994A1C76}" srcId="{50998A76-91B3-FA42-A7CE-3602179CF6A1}" destId="{767AE07C-DB8A-B64D-A0C9-3E30A5F9F652}" srcOrd="0" destOrd="0" parTransId="{060B7A21-FD54-9846-8EF4-101F44AE8B01}" sibTransId="{43E952A5-E63C-024F-9610-CE70E9084577}"/>
-    <dgm:cxn modelId="{3E8EE2AB-6150-3C4F-9D96-507BA530BF41}" type="presOf" srcId="{7168C3CA-EE21-0B40-BE7A-0158F70A0ED5}" destId="{8999E77A-3DD1-FD47-BEB3-A6EEF348EAF2}" srcOrd="0" destOrd="0" presId="urn:microsoft.com/office/officeart/2009/layout/CircleArrowProcess"/>
-    <dgm:cxn modelId="{410FBB44-1551-8E4F-8F6C-18E91F545914}" type="presOf" srcId="{50998A76-91B3-FA42-A7CE-3602179CF6A1}" destId="{110D7A75-62A3-7A4F-9586-F09D8F4590CF}" srcOrd="0" destOrd="0" presId="urn:microsoft.com/office/officeart/2009/layout/CircleArrowProcess"/>
     <dgm:cxn modelId="{2773233C-64DB-BB4F-A529-C44F0E9B461D}" srcId="{50998A76-91B3-FA42-A7CE-3602179CF6A1}" destId="{7168C3CA-EE21-0B40-BE7A-0158F70A0ED5}" srcOrd="2" destOrd="0" parTransId="{6BEFFAD3-6E5A-6041-9DFD-627FA0C5EFEA}" sibTransId="{0E8A6BAD-3F0C-4346-9D7D-AB7ADDA02AC0}"/>
+    <dgm:cxn modelId="{CD8B375C-ADA5-9040-A309-7FD8DD570404}" type="presOf" srcId="{ACF70EEC-A24E-5D43-8DDD-FBD25567E6B4}" destId="{789AAD26-3DF8-D642-96DB-791CE4B5A143}" srcOrd="0" destOrd="0" presId="urn:microsoft.com/office/officeart/2009/layout/CircleArrowProcess"/>
+    <dgm:cxn modelId="{C7D961A7-E278-B644-85D1-3AE0712E93F0}" type="presOf" srcId="{50998A76-91B3-FA42-A7CE-3602179CF6A1}" destId="{110D7A75-62A3-7A4F-9586-F09D8F4590CF}" srcOrd="0" destOrd="0" presId="urn:microsoft.com/office/officeart/2009/layout/CircleArrowProcess"/>
+    <dgm:cxn modelId="{CB8B8D29-7C18-234C-8270-E6EA7BE5B8E2}" type="presOf" srcId="{767AE07C-DB8A-B64D-A0C9-3E30A5F9F652}" destId="{91120099-B29E-184E-8288-7E5FD5BFDC07}" srcOrd="0" destOrd="0" presId="urn:microsoft.com/office/officeart/2009/layout/CircleArrowProcess"/>
+    <dgm:cxn modelId="{B005B713-A1F4-9C46-9FA4-A97D4B259DE2}" srcId="{50998A76-91B3-FA42-A7CE-3602179CF6A1}" destId="{1F457F0A-8169-8345-8228-A297EA41F56D}" srcOrd="3" destOrd="0" parTransId="{DA81EDCF-F058-2940-A810-0FB097AD5149}" sibTransId="{58539923-9A04-2C43-B8AE-3E4740C0776C}"/>
     <dgm:cxn modelId="{48D3CFB4-2192-6C4C-97EC-FBA919E7B7D4}" srcId="{50998A76-91B3-FA42-A7CE-3602179CF6A1}" destId="{ACF70EEC-A24E-5D43-8DDD-FBD25567E6B4}" srcOrd="1" destOrd="0" parTransId="{10D180D5-8F69-134F-BC23-7D806D4D21DE}" sibTransId="{E2BC4DC8-14EC-1441-9E85-DC3952E31C49}"/>
-    <dgm:cxn modelId="{C91C169E-4F5D-9C4B-8CDA-AF84EFD7AE8D}" type="presOf" srcId="{767AE07C-DB8A-B64D-A0C9-3E30A5F9F652}" destId="{91120099-B29E-184E-8288-7E5FD5BFDC07}" srcOrd="0" destOrd="0" presId="urn:microsoft.com/office/officeart/2009/layout/CircleArrowProcess"/>
-    <dgm:cxn modelId="{1AC84FD1-0A5B-4B4A-8771-0471F3669194}" type="presOf" srcId="{ACF70EEC-A24E-5D43-8DDD-FBD25567E6B4}" destId="{789AAD26-3DF8-D642-96DB-791CE4B5A143}" srcOrd="0" destOrd="0" presId="urn:microsoft.com/office/officeart/2009/layout/CircleArrowProcess"/>
-    <dgm:cxn modelId="{BF1B18C3-D86E-C64C-95AF-0E2088379DD6}" type="presParOf" srcId="{110D7A75-62A3-7A4F-9586-F09D8F4590CF}" destId="{36F8CFBA-E8AF-2E41-A891-789DA7673E97}" srcOrd="0" destOrd="0" presId="urn:microsoft.com/office/officeart/2009/layout/CircleArrowProcess"/>
-    <dgm:cxn modelId="{103CFCBB-3A1E-5245-8922-BCDA47856595}" type="presParOf" srcId="{36F8CFBA-E8AF-2E41-A891-789DA7673E97}" destId="{0B3F8601-AF9F-3E47-BD45-5FAD8B5B8B43}" srcOrd="0" destOrd="0" presId="urn:microsoft.com/office/officeart/2009/layout/CircleArrowProcess"/>
-    <dgm:cxn modelId="{86E24188-69AB-0A4A-893E-AD32213A17D0}" type="presParOf" srcId="{110D7A75-62A3-7A4F-9586-F09D8F4590CF}" destId="{91120099-B29E-184E-8288-7E5FD5BFDC07}" srcOrd="1" destOrd="0" presId="urn:microsoft.com/office/officeart/2009/layout/CircleArrowProcess"/>
-    <dgm:cxn modelId="{1616D7C3-4142-2F48-B42E-95425F0FAEB7}" type="presParOf" srcId="{110D7A75-62A3-7A4F-9586-F09D8F4590CF}" destId="{62208463-4826-864D-83F2-E5CCC47DEF38}" srcOrd="2" destOrd="0" presId="urn:microsoft.com/office/officeart/2009/layout/CircleArrowProcess"/>
-    <dgm:cxn modelId="{38E4EB06-5854-F147-98C7-8DC4B1478F6D}" type="presParOf" srcId="{62208463-4826-864D-83F2-E5CCC47DEF38}" destId="{9C4119B1-C078-9C4F-8252-84469542FE1F}" srcOrd="0" destOrd="0" presId="urn:microsoft.com/office/officeart/2009/layout/CircleArrowProcess"/>
-    <dgm:cxn modelId="{A3E1E4C4-BE21-224B-9DE1-1C8E67DE2656}" type="presParOf" srcId="{110D7A75-62A3-7A4F-9586-F09D8F4590CF}" destId="{789AAD26-3DF8-D642-96DB-791CE4B5A143}" srcOrd="3" destOrd="0" presId="urn:microsoft.com/office/officeart/2009/layout/CircleArrowProcess"/>
-    <dgm:cxn modelId="{FAC3EEBD-58DB-2F4B-9BDF-94591ABF9ADC}" type="presParOf" srcId="{110D7A75-62A3-7A4F-9586-F09D8F4590CF}" destId="{A9BFB01A-682E-F34B-8C8D-D235E73E1050}" srcOrd="4" destOrd="0" presId="urn:microsoft.com/office/officeart/2009/layout/CircleArrowProcess"/>
-    <dgm:cxn modelId="{9C1B8A6A-11E8-3D4D-A93C-E143D3EF9640}" type="presParOf" srcId="{A9BFB01A-682E-F34B-8C8D-D235E73E1050}" destId="{E4206C52-2282-AC4D-B1F1-D16BABB39637}" srcOrd="0" destOrd="0" presId="urn:microsoft.com/office/officeart/2009/layout/CircleArrowProcess"/>
-    <dgm:cxn modelId="{DC3D3B28-8B0D-7B4C-9AD6-6D8D2E2C9231}" type="presParOf" srcId="{110D7A75-62A3-7A4F-9586-F09D8F4590CF}" destId="{8999E77A-3DD1-FD47-BEB3-A6EEF348EAF2}" srcOrd="5" destOrd="0" presId="urn:microsoft.com/office/officeart/2009/layout/CircleArrowProcess"/>
+    <dgm:cxn modelId="{8773B4CC-7802-E748-9AFC-B110A4542414}" type="presOf" srcId="{1F457F0A-8169-8345-8228-A297EA41F56D}" destId="{906DCD2F-BB45-0042-AEB3-9702BBE3AA35}" srcOrd="0" destOrd="0" presId="urn:microsoft.com/office/officeart/2009/layout/CircleArrowProcess"/>
+    <dgm:cxn modelId="{F3FCF77C-295D-5C44-BD54-5FA89F6F91A5}" type="presParOf" srcId="{110D7A75-62A3-7A4F-9586-F09D8F4590CF}" destId="{36F8CFBA-E8AF-2E41-A891-789DA7673E97}" srcOrd="0" destOrd="0" presId="urn:microsoft.com/office/officeart/2009/layout/CircleArrowProcess"/>
+    <dgm:cxn modelId="{122E3A65-1152-7E47-A38B-6B1892FB29BD}" type="presParOf" srcId="{36F8CFBA-E8AF-2E41-A891-789DA7673E97}" destId="{0B3F8601-AF9F-3E47-BD45-5FAD8B5B8B43}" srcOrd="0" destOrd="0" presId="urn:microsoft.com/office/officeart/2009/layout/CircleArrowProcess"/>
+    <dgm:cxn modelId="{2C0B4918-C749-6847-B4A1-3E7F20D02616}" type="presParOf" srcId="{110D7A75-62A3-7A4F-9586-F09D8F4590CF}" destId="{91120099-B29E-184E-8288-7E5FD5BFDC07}" srcOrd="1" destOrd="0" presId="urn:microsoft.com/office/officeart/2009/layout/CircleArrowProcess"/>
+    <dgm:cxn modelId="{ADB1AF4F-5D71-3A46-82A8-296E4EEB4BD8}" type="presParOf" srcId="{110D7A75-62A3-7A4F-9586-F09D8F4590CF}" destId="{62208463-4826-864D-83F2-E5CCC47DEF38}" srcOrd="2" destOrd="0" presId="urn:microsoft.com/office/officeart/2009/layout/CircleArrowProcess"/>
+    <dgm:cxn modelId="{74F60B15-2BDC-7F42-AEEF-C283C86C5AF6}" type="presParOf" srcId="{62208463-4826-864D-83F2-E5CCC47DEF38}" destId="{9C4119B1-C078-9C4F-8252-84469542FE1F}" srcOrd="0" destOrd="0" presId="urn:microsoft.com/office/officeart/2009/layout/CircleArrowProcess"/>
+    <dgm:cxn modelId="{3FE13F9F-D834-0049-98CD-8F32AA880C7C}" type="presParOf" srcId="{110D7A75-62A3-7A4F-9586-F09D8F4590CF}" destId="{789AAD26-3DF8-D642-96DB-791CE4B5A143}" srcOrd="3" destOrd="0" presId="urn:microsoft.com/office/officeart/2009/layout/CircleArrowProcess"/>
+    <dgm:cxn modelId="{87E9484A-8E80-9742-9498-E62740787DD6}" type="presParOf" srcId="{110D7A75-62A3-7A4F-9586-F09D8F4590CF}" destId="{A9BFB01A-682E-F34B-8C8D-D235E73E1050}" srcOrd="4" destOrd="0" presId="urn:microsoft.com/office/officeart/2009/layout/CircleArrowProcess"/>
+    <dgm:cxn modelId="{5123B376-230F-D045-82EE-F2EFF9824CED}" type="presParOf" srcId="{A9BFB01A-682E-F34B-8C8D-D235E73E1050}" destId="{E4206C52-2282-AC4D-B1F1-D16BABB39637}" srcOrd="0" destOrd="0" presId="urn:microsoft.com/office/officeart/2009/layout/CircleArrowProcess"/>
+    <dgm:cxn modelId="{4A6AF168-BB51-8743-8CA3-21BB43285FA6}" type="presParOf" srcId="{110D7A75-62A3-7A4F-9586-F09D8F4590CF}" destId="{8999E77A-3DD1-FD47-BEB3-A6EEF348EAF2}" srcOrd="5" destOrd="0" presId="urn:microsoft.com/office/officeart/2009/layout/CircleArrowProcess"/>
+    <dgm:cxn modelId="{D31FE925-7EAF-2649-8896-67B07358D8AD}" type="presParOf" srcId="{110D7A75-62A3-7A4F-9586-F09D8F4590CF}" destId="{05D61B49-2AEF-D74B-8E82-88ADB77029E7}" srcOrd="6" destOrd="0" presId="urn:microsoft.com/office/officeart/2009/layout/CircleArrowProcess"/>
+    <dgm:cxn modelId="{11F2916D-3868-9541-8E64-02220129F131}" type="presParOf" srcId="{05D61B49-2AEF-D74B-8E82-88ADB77029E7}" destId="{88AEA8C2-8D2A-A442-B4D7-05F73B65A929}" srcOrd="0" destOrd="0" presId="urn:microsoft.com/office/officeart/2009/layout/CircleArrowProcess"/>
+    <dgm:cxn modelId="{6322A924-72D8-BF42-9CBB-AF5AC2133A09}" type="presParOf" srcId="{110D7A75-62A3-7A4F-9586-F09D8F4590CF}" destId="{906DCD2F-BB45-0042-AEB3-9702BBE3AA35}" srcOrd="7" destOrd="0" presId="urn:microsoft.com/office/officeart/2009/layout/CircleArrowProcess"/>
   </dgm:cxnLst>
-  <dgm:bg/>
+  <dgm:bg>
+    <a:noFill/>
+  </dgm:bg>
   <dgm:whole/>
   <dgm:extLst>
     <a:ext uri="http://schemas.microsoft.com/office/drawing/2008/diagram">
@@ -15781,7 +18806,7 @@
         <a:p>
           <a:r>
             <a:rPr lang="en-US"/>
-            <a:t>Production - Provides merchant with Test link after 48 hours</a:t>
+            <a:t>Production - Provides merchant with test link after 48 hours</a:t>
           </a:r>
         </a:p>
       </dgm:t>
@@ -17119,7 +20144,7 @@
           </a:pPr>
           <a:r>
             <a:rPr lang="en-US" sz="800" kern="1200"/>
-            <a:t>Producer Created test link in BM</a:t>
+            <a:t>Producer creates test link in BM</a:t>
           </a:r>
         </a:p>
       </dsp:txBody>
@@ -17297,7 +20322,7 @@
           </a:pPr>
           <a:r>
             <a:rPr lang="en-US" sz="800" kern="1200"/>
-            <a:t>After 48 Hours rule shold pull back content and can be tested  using assortment preview</a:t>
+            <a:t>After 48 Hours rule should pull back content and can be tested  using assortment preview</a:t>
           </a:r>
         </a:p>
       </dsp:txBody>
@@ -17325,8 +20350,8 @@
       </dsp:nvSpPr>
       <dsp:spPr>
         <a:xfrm>
-          <a:off x="2855378" y="0"/>
-          <a:ext cx="1595453" cy="1595696"/>
+          <a:off x="3072249" y="0"/>
+          <a:ext cx="1288155" cy="1288286"/>
         </a:xfrm>
         <a:prstGeom prst="circularArrow">
           <a:avLst>
@@ -17381,8 +20406,8 @@
       </dsp:nvSpPr>
       <dsp:spPr>
         <a:xfrm>
-          <a:off x="3208026" y="576094"/>
-          <a:ext cx="886562" cy="443175"/>
+          <a:off x="3356653" y="466324"/>
+          <a:ext cx="718863" cy="359394"/>
         </a:xfrm>
         <a:prstGeom prst="rect">
           <a:avLst/>
@@ -17406,12 +20431,12 @@
         <a:fontRef idx="minor"/>
       </dsp:style>
       <dsp:txBody>
-        <a:bodyPr spcFirstLastPara="0" vert="horz" wrap="square" lIns="9525" tIns="9525" rIns="9525" bIns="9525" numCol="1" spcCol="1270" anchor="ctr" anchorCtr="0">
+        <a:bodyPr spcFirstLastPara="0" vert="horz" wrap="square" lIns="7620" tIns="7620" rIns="7620" bIns="7620" numCol="1" spcCol="1270" anchor="ctr" anchorCtr="0">
           <a:noAutofit/>
         </a:bodyPr>
         <a:lstStyle/>
         <a:p>
-          <a:pPr lvl="0" algn="ctr" defTabSz="666750">
+          <a:pPr lvl="0" algn="ctr" defTabSz="533400">
             <a:lnSpc>
               <a:spcPct val="90000"/>
             </a:lnSpc>
@@ -17423,14 +20448,14 @@
             </a:spcAft>
           </a:pPr>
           <a:r>
-            <a:rPr lang="en-US" sz="1500" kern="1200"/>
+            <a:rPr lang="en-US" sz="1200" kern="1200"/>
             <a:t>CARS</a:t>
           </a:r>
         </a:p>
       </dsp:txBody>
       <dsp:txXfrm>
-        <a:off x="3208026" y="576094"/>
-        <a:ext cx="886562" cy="443175"/>
+        <a:off x="3356653" y="466324"/>
+        <a:ext cx="718863" cy="359394"/>
       </dsp:txXfrm>
     </dsp:sp>
     <dsp:sp modelId="{9C4119B1-C078-9C4F-8252-84469542FE1F}">
@@ -17440,8 +20465,8 @@
       </dsp:nvSpPr>
       <dsp:spPr>
         <a:xfrm>
-          <a:off x="2412247" y="916846"/>
-          <a:ext cx="1595453" cy="1595696"/>
+          <a:off x="2714388" y="740312"/>
+          <a:ext cx="1288155" cy="1288286"/>
         </a:xfrm>
         <a:prstGeom prst="leftCircularArrow">
           <a:avLst>
@@ -17496,8 +20521,8 @@
       </dsp:nvSpPr>
       <dsp:spPr>
         <a:xfrm>
-          <a:off x="2766692" y="1498244"/>
-          <a:ext cx="886562" cy="443175"/>
+          <a:off x="2997342" y="1208003"/>
+          <a:ext cx="718863" cy="359394"/>
         </a:xfrm>
         <a:prstGeom prst="rect">
           <a:avLst/>
@@ -17521,12 +20546,12 @@
         <a:fontRef idx="minor"/>
       </dsp:style>
       <dsp:txBody>
-        <a:bodyPr spcFirstLastPara="0" vert="horz" wrap="square" lIns="9525" tIns="9525" rIns="9525" bIns="9525" numCol="1" spcCol="1270" anchor="ctr" anchorCtr="0">
+        <a:bodyPr spcFirstLastPara="0" vert="horz" wrap="square" lIns="7620" tIns="7620" rIns="7620" bIns="7620" numCol="1" spcCol="1270" anchor="ctr" anchorCtr="0">
           <a:noAutofit/>
         </a:bodyPr>
         <a:lstStyle/>
         <a:p>
-          <a:pPr lvl="0" algn="ctr" defTabSz="666750">
+          <a:pPr lvl="0" algn="ctr" defTabSz="533400">
             <a:lnSpc>
               <a:spcPct val="90000"/>
             </a:lnSpc>
@@ -17538,14 +20563,14 @@
             </a:spcAft>
           </a:pPr>
           <a:r>
-            <a:rPr lang="en-US" sz="1500" kern="1200"/>
+            <a:rPr lang="en-US" sz="1200" kern="1200"/>
             <a:t>CMP</a:t>
           </a:r>
         </a:p>
       </dsp:txBody>
       <dsp:txXfrm>
-        <a:off x="2766692" y="1498244"/>
-        <a:ext cx="886562" cy="443175"/>
+        <a:off x="2997342" y="1208003"/>
+        <a:ext cx="718863" cy="359394"/>
       </dsp:txXfrm>
     </dsp:sp>
     <dsp:sp modelId="{E4206C52-2282-AC4D-B1F1-D16BABB39637}">
@@ -17555,14 +20580,16 @@
       </dsp:nvSpPr>
       <dsp:spPr>
         <a:xfrm>
-          <a:off x="2968933" y="1943408"/>
-          <a:ext cx="1370741" cy="1371291"/>
+          <a:off x="3072249" y="1483357"/>
+          <a:ext cx="1288155" cy="1288286"/>
         </a:xfrm>
-        <a:prstGeom prst="blockArc">
+        <a:prstGeom prst="circularArrow">
           <a:avLst>
-            <a:gd name="adj1" fmla="val 13500000"/>
-            <a:gd name="adj2" fmla="val 10800000"/>
-            <a:gd name="adj3" fmla="val 12740"/>
+            <a:gd name="adj1" fmla="val 10980"/>
+            <a:gd name="adj2" fmla="val 1142322"/>
+            <a:gd name="adj3" fmla="val 4500000"/>
+            <a:gd name="adj4" fmla="val 13500000"/>
+            <a:gd name="adj5" fmla="val 12500"/>
           </a:avLst>
         </a:prstGeom>
         <a:solidFill>
@@ -17609,8 +20636,8 @@
       </dsp:nvSpPr>
       <dsp:spPr>
         <a:xfrm>
-          <a:off x="3210123" y="2421719"/>
-          <a:ext cx="886562" cy="443175"/>
+          <a:off x="3356653" y="1949682"/>
+          <a:ext cx="718863" cy="359394"/>
         </a:xfrm>
         <a:prstGeom prst="rect">
           <a:avLst/>
@@ -17634,12 +20661,12 @@
         <a:fontRef idx="minor"/>
       </dsp:style>
       <dsp:txBody>
-        <a:bodyPr spcFirstLastPara="0" vert="horz" wrap="square" lIns="9525" tIns="9525" rIns="9525" bIns="9525" numCol="1" spcCol="1270" anchor="ctr" anchorCtr="0">
+        <a:bodyPr spcFirstLastPara="0" vert="horz" wrap="square" lIns="7620" tIns="7620" rIns="7620" bIns="7620" numCol="1" spcCol="1270" anchor="ctr" anchorCtr="0">
           <a:noAutofit/>
         </a:bodyPr>
         <a:lstStyle/>
         <a:p>
-          <a:pPr lvl="0" algn="ctr" defTabSz="666750">
+          <a:pPr lvl="0" algn="ctr" defTabSz="533400">
             <a:lnSpc>
               <a:spcPct val="90000"/>
             </a:lnSpc>
@@ -17651,14 +20678,127 @@
             </a:spcAft>
           </a:pPr>
           <a:r>
-            <a:rPr lang="en-US" sz="1500" kern="1200"/>
+            <a:rPr lang="en-US" sz="1200" kern="1200"/>
             <a:t>Blue Martini</a:t>
           </a:r>
         </a:p>
       </dsp:txBody>
       <dsp:txXfrm>
-        <a:off x="3210123" y="2421719"/>
-        <a:ext cx="886562" cy="443175"/>
+        <a:off x="3356653" y="1949682"/>
+        <a:ext cx="718863" cy="359394"/>
+      </dsp:txXfrm>
+    </dsp:sp>
+    <dsp:sp modelId="{88AEA8C2-8D2A-A442-B4D7-05F73B65A929}">
+      <dsp:nvSpPr>
+        <dsp:cNvPr id="0" name=""/>
+        <dsp:cNvSpPr/>
+      </dsp:nvSpPr>
+      <dsp:spPr>
+        <a:xfrm>
+          <a:off x="2806209" y="2309077"/>
+          <a:ext cx="1106687" cy="1107222"/>
+        </a:xfrm>
+        <a:prstGeom prst="blockArc">
+          <a:avLst>
+            <a:gd name="adj1" fmla="val 0"/>
+            <a:gd name="adj2" fmla="val 18900000"/>
+            <a:gd name="adj3" fmla="val 12740"/>
+          </a:avLst>
+        </a:prstGeom>
+        <a:solidFill>
+          <a:srgbClr val="27ACFF"/>
+        </a:solidFill>
+        <a:ln>
+          <a:noFill/>
+        </a:ln>
+        <a:effectLst>
+          <a:outerShdw blurRad="38100" dist="25400" dir="5400000" rotWithShape="0">
+            <a:srgbClr val="000000">
+              <a:alpha val="50000"/>
+            </a:srgbClr>
+          </a:outerShdw>
+        </a:effectLst>
+        <a:scene3d>
+          <a:camera prst="orthographicFront"/>
+          <a:lightRig rig="flat" dir="t"/>
+        </a:scene3d>
+        <a:sp3d prstMaterial="plastic">
+          <a:bevelT w="120900" h="88900"/>
+          <a:bevelB w="88900" h="31750" prst="angle"/>
+        </a:sp3d>
+      </dsp:spPr>
+      <dsp:style>
+        <a:lnRef idx="0">
+          <a:scrgbClr r="0" g="0" b="0"/>
+        </a:lnRef>
+        <a:fillRef idx="3">
+          <a:scrgbClr r="0" g="0" b="0"/>
+        </a:fillRef>
+        <a:effectRef idx="2">
+          <a:scrgbClr r="0" g="0" b="0"/>
+        </a:effectRef>
+        <a:fontRef idx="minor">
+          <a:schemeClr val="lt1"/>
+        </a:fontRef>
+      </dsp:style>
+    </dsp:sp>
+    <dsp:sp modelId="{906DCD2F-BB45-0042-AEB3-9702BBE3AA35}">
+      <dsp:nvSpPr>
+        <dsp:cNvPr id="0" name=""/>
+        <dsp:cNvSpPr/>
+      </dsp:nvSpPr>
+      <dsp:spPr>
+        <a:xfrm>
+          <a:off x="2997342" y="2691361"/>
+          <a:ext cx="718863" cy="359394"/>
+        </a:xfrm>
+        <a:prstGeom prst="rect">
+          <a:avLst/>
+        </a:prstGeom>
+        <a:noFill/>
+        <a:ln>
+          <a:noFill/>
+        </a:ln>
+        <a:effectLst/>
+      </dsp:spPr>
+      <dsp:style>
+        <a:lnRef idx="0">
+          <a:scrgbClr r="0" g="0" b="0"/>
+        </a:lnRef>
+        <a:fillRef idx="0">
+          <a:scrgbClr r="0" g="0" b="0"/>
+        </a:fillRef>
+        <a:effectRef idx="0">
+          <a:scrgbClr r="0" g="0" b="0"/>
+        </a:effectRef>
+        <a:fontRef idx="minor"/>
+      </dsp:style>
+      <dsp:txBody>
+        <a:bodyPr spcFirstLastPara="0" vert="horz" wrap="square" lIns="7620" tIns="7620" rIns="7620" bIns="7620" numCol="1" spcCol="1270" anchor="ctr" anchorCtr="0">
+          <a:noAutofit/>
+        </a:bodyPr>
+        <a:lstStyle/>
+        <a:p>
+          <a:pPr lvl="0" algn="ctr" defTabSz="533400">
+            <a:lnSpc>
+              <a:spcPct val="90000"/>
+            </a:lnSpc>
+            <a:spcBef>
+              <a:spcPct val="0"/>
+            </a:spcBef>
+            <a:spcAft>
+              <a:spcPct val="35000"/>
+            </a:spcAft>
+          </a:pPr>
+          <a:r>
+            <a:rPr lang="en-US" sz="1200" kern="1200"/>
+            <a:t>Belk.com</a:t>
+          </a:r>
+        </a:p>
+      </dsp:txBody>
+      <dsp:txXfrm>
+        <a:off x="2997342" y="2691361"/>
+        <a:ext cx="718863" cy="359394"/>
       </dsp:txXfrm>
     </dsp:sp>
   </dsp:spTree>
@@ -17925,7 +21065,7 @@
           </a:pPr>
           <a:r>
             <a:rPr lang="en-US" sz="1000" kern="1200"/>
-            <a:t>Production - Provides merchant with Test link after 48 hours</a:t>
+            <a:t>Production - Provides merchant with test link after 48 hours</a:t>
           </a:r>
         </a:p>
       </dsp:txBody>
@@ -25466,7 +28606,7 @@
 </file>
 
 <file path=customXml/itemProps1.xml><?xml version="1.0" encoding="utf-8"?>
-<ds:datastoreItem xmlns:ds="http://schemas.openxmlformats.org/officeDocument/2006/customXml" ds:itemID="{B19DC9D0-5A16-4F42-8E40-A326A060057B}">
+<ds:datastoreItem xmlns:ds="http://schemas.openxmlformats.org/officeDocument/2006/customXml" ds:itemID="{DF59E382-96FC-F144-9A3A-CE39DED1DA40}">
   <ds:schemaRefs>
     <ds:schemaRef ds:uri="http://schemas.openxmlformats.org/officeDocument/2006/bibliography"/>
   </ds:schemaRefs>

</xml_diff>